<commit_message>
testcases updated in deliverable
</commit_message>
<xml_diff>
--- a/HMS/Deliverables/Deliverable 5/HMS_Deliverable_5_04282022_Abhay.docx
+++ b/HMS/Deliverables/Deliverable 5/HMS_Deliverable_5_04282022_Abhay.docx
@@ -228,26 +228,7 @@
           <w:szCs w:val="28"/>
         </w:rPr>
         <w:tab/>
-      </w:r>
-      <w:proofErr w:type="spellStart"/>
-      <w:r>
-        <w:rPr>
-          <w:rFonts w:ascii="Times New Roman" w:hAnsi="Times New Roman" w:cs="Times New Roman"/>
-          <w:color w:val="3D3D3D"/>
-          <w:sz w:val="28"/>
-          <w:szCs w:val="28"/>
-        </w:rPr>
-        <w:t>Unt</w:t>
-      </w:r>
-      <w:proofErr w:type="spellEnd"/>
-      <w:r>
-        <w:rPr>
-          <w:rFonts w:ascii="Times New Roman" w:hAnsi="Times New Roman" w:cs="Times New Roman"/>
-          <w:color w:val="3D3D3D"/>
-          <w:sz w:val="28"/>
-          <w:szCs w:val="28"/>
-        </w:rPr>
-        <w:t xml:space="preserve"> Ignitors</w:t>
+        <w:t>Unt Ignitors</w:t>
       </w:r>
     </w:p>
     <w:p>
@@ -2165,7 +2146,13 @@
               <w:ind w:left="77"/>
             </w:pPr>
             <w:r>
-              <w:t>View Doctor Dashboard</w:t>
+              <w:t xml:space="preserve">View </w:t>
+            </w:r>
+            <w:r>
+              <w:t>Patient</w:t>
+            </w:r>
+            <w:r>
+              <w:t xml:space="preserve"> Dashboard</w:t>
             </w:r>
           </w:p>
         </w:tc>
@@ -2199,7 +2186,13 @@
               <w:ind w:right="286"/>
             </w:pPr>
             <w:r>
-              <w:t>User (Doctor) logins to the system</w:t>
+              <w:t>User (</w:t>
+            </w:r>
+            <w:r>
+              <w:t>Patient</w:t>
+            </w:r>
+            <w:r>
+              <w:t>) logins to the system</w:t>
             </w:r>
           </w:p>
           <w:p>
@@ -2213,7 +2206,13 @@
               <w:ind w:right="286"/>
             </w:pPr>
             <w:r>
-              <w:t>On successful login, the system will navigate to Doctor Dashboard Screen</w:t>
+              <w:t xml:space="preserve">On successful login, the system will navigate to </w:t>
+            </w:r>
+            <w:r>
+              <w:t xml:space="preserve">Patient </w:t>
+            </w:r>
+            <w:r>
+              <w:t>Dashboard Screen</w:t>
             </w:r>
           </w:p>
           <w:p>
@@ -2235,7 +2234,16 @@
               <w:ind w:left="127" w:right="481"/>
             </w:pPr>
             <w:r>
-              <w:t xml:space="preserve">The system will show the Doctor Dashboard with data from various sections (Patient, Doctors, Appointments, Medicines)  </w:t>
+              <w:t xml:space="preserve">The system will show the </w:t>
+            </w:r>
+            <w:r>
+              <w:t>Patient</w:t>
+            </w:r>
+            <w:r>
+              <w:t xml:space="preserve"> </w:t>
+            </w:r>
+            <w:r>
+              <w:t xml:space="preserve">Dashboard with data from various sections (Doctors, Appointments, Medicines)  </w:t>
             </w:r>
           </w:p>
         </w:tc>
@@ -2250,7 +2258,10 @@
               <w:ind w:right="41"/>
             </w:pPr>
             <w:r>
-              <w:t>Doctor Dashboard is displayed</w:t>
+              <w:t xml:space="preserve">Patient </w:t>
+            </w:r>
+            <w:r>
+              <w:t>Dashboard is displayed</w:t>
             </w:r>
           </w:p>
         </w:tc>
@@ -2319,7 +2330,13 @@
               <w:ind w:left="77"/>
             </w:pPr>
             <w:r>
-              <w:t>Side Menu in Doctor Dashboard</w:t>
+              <w:t xml:space="preserve">Side Menu in </w:t>
+            </w:r>
+            <w:r>
+              <w:t xml:space="preserve">Patient </w:t>
+            </w:r>
+            <w:r>
+              <w:t>Dashboard</w:t>
             </w:r>
           </w:p>
         </w:tc>
@@ -2353,7 +2370,13 @@
               <w:ind w:right="286"/>
             </w:pPr>
             <w:r>
-              <w:t>User (Doctor) logins to the system</w:t>
+              <w:t>User (</w:t>
+            </w:r>
+            <w:r>
+              <w:t>Patient</w:t>
+            </w:r>
+            <w:r>
+              <w:t>) logins to the system</w:t>
             </w:r>
           </w:p>
           <w:p>
@@ -2367,7 +2390,13 @@
               <w:ind w:right="286"/>
             </w:pPr>
             <w:r>
-              <w:t>On successful login, the system will navigate to Doctor Dashboard Screen</w:t>
+              <w:t xml:space="preserve">On successful login, the system will navigate to </w:t>
+            </w:r>
+            <w:r>
+              <w:t xml:space="preserve">Patient </w:t>
+            </w:r>
+            <w:r>
+              <w:t>Dashboard Screen</w:t>
             </w:r>
           </w:p>
           <w:p>
@@ -2406,7 +2435,16 @@
               <w:ind w:left="120" w:right="311" w:hanging="5"/>
             </w:pPr>
             <w:r>
-              <w:t xml:space="preserve">Appointment, Treatment, Appointment Medicine </w:t>
+              <w:t>Doctors</w:t>
+            </w:r>
+            <w:r>
+              <w:t>, Treatment</w:t>
+            </w:r>
+            <w:r>
+              <w:t xml:space="preserve"> Medicine</w:t>
+            </w:r>
+            <w:r>
+              <w:t xml:space="preserve">, Appointment Medicine </w:t>
             </w:r>
           </w:p>
         </w:tc>
@@ -2421,7 +2459,22 @@
               <w:ind w:left="122" w:right="50"/>
             </w:pPr>
             <w:r>
-              <w:t>The side Menu section is displayed with Appointment, Treatment, Appointment Medicine Sections.</w:t>
+              <w:t xml:space="preserve">The side Menu section is displayed with </w:t>
+            </w:r>
+            <w:r>
+              <w:t>Doctors</w:t>
+            </w:r>
+            <w:r>
+              <w:t>, Treatment</w:t>
+            </w:r>
+            <w:r>
+              <w:t xml:space="preserve"> </w:t>
+            </w:r>
+            <w:r>
+              <w:t>Medicine</w:t>
+            </w:r>
+            <w:r>
+              <w:t>, Appointment Medicine Sections.</w:t>
             </w:r>
           </w:p>
         </w:tc>
@@ -2524,7 +2577,13 @@
               <w:ind w:right="286"/>
             </w:pPr>
             <w:r>
-              <w:t>User (Doctor) logins to the system</w:t>
+              <w:t>User (</w:t>
+            </w:r>
+            <w:r>
+              <w:t>Patient</w:t>
+            </w:r>
+            <w:r>
+              <w:t>) logins to the system</w:t>
             </w:r>
           </w:p>
           <w:p>
@@ -2538,7 +2597,16 @@
               <w:ind w:right="286"/>
             </w:pPr>
             <w:r>
-              <w:t>On successful login, the system will navigate to Doctor Dashboard Screen</w:t>
+              <w:t xml:space="preserve">On successful login, the system will navigate to </w:t>
+            </w:r>
+            <w:r>
+              <w:t>Patient</w:t>
+            </w:r>
+            <w:r>
+              <w:t xml:space="preserve"> </w:t>
+            </w:r>
+            <w:r>
+              <w:t>Dashboard Screen</w:t>
             </w:r>
           </w:p>
           <w:p>
@@ -2714,7 +2782,13 @@
               <w:ind w:right="286"/>
             </w:pPr>
             <w:r>
-              <w:t>User (Doctor) logins to the system</w:t>
+              <w:t>User (</w:t>
+            </w:r>
+            <w:r>
+              <w:t>Patient</w:t>
+            </w:r>
+            <w:r>
+              <w:t>) logins to the system</w:t>
             </w:r>
           </w:p>
           <w:p>
@@ -2728,7 +2802,16 @@
               <w:ind w:right="286"/>
             </w:pPr>
             <w:r>
-              <w:t>On successful login, the system will navigate to Doctor Dashboard Screen</w:t>
+              <w:t xml:space="preserve">On successful login, the system will navigate to </w:t>
+            </w:r>
+            <w:r>
+              <w:t>Patient</w:t>
+            </w:r>
+            <w:r>
+              <w:t xml:space="preserve"> </w:t>
+            </w:r>
+            <w:r>
+              <w:t>Dashboard Screen</w:t>
             </w:r>
           </w:p>
           <w:p>
@@ -2910,7 +2993,13 @@
               <w:ind w:right="286"/>
             </w:pPr>
             <w:r>
-              <w:t>User (Doctor) logins to the system</w:t>
+              <w:t>User (</w:t>
+            </w:r>
+            <w:r>
+              <w:t>Patient</w:t>
+            </w:r>
+            <w:r>
+              <w:t>) logins to the system</w:t>
             </w:r>
           </w:p>
           <w:p>
@@ -2924,7 +3013,16 @@
               <w:ind w:right="286"/>
             </w:pPr>
             <w:r>
-              <w:t>On successful login, the system will navigate to Doctor Dashboard Screen</w:t>
+              <w:t xml:space="preserve">On successful login, the system will navigate to </w:t>
+            </w:r>
+            <w:r>
+              <w:t>Patient</w:t>
+            </w:r>
+            <w:r>
+              <w:t xml:space="preserve"> </w:t>
+            </w:r>
+            <w:r>
+              <w:t>Dashboard Screen</w:t>
             </w:r>
           </w:p>
           <w:p>
@@ -3111,7 +3209,13 @@
               <w:ind w:right="286"/>
             </w:pPr>
             <w:r>
-              <w:t>User (Doctor) logins to the system</w:t>
+              <w:t>User (</w:t>
+            </w:r>
+            <w:r>
+              <w:t>Patient</w:t>
+            </w:r>
+            <w:r>
+              <w:t>) logins to the system</w:t>
             </w:r>
           </w:p>
           <w:p>
@@ -3125,7 +3229,16 @@
               <w:ind w:right="286"/>
             </w:pPr>
             <w:r>
-              <w:t>On successful login, the system will navigate to Doctor Dashboard Screen</w:t>
+              <w:t xml:space="preserve">On successful login, the system will navigate to </w:t>
+            </w:r>
+            <w:r>
+              <w:t>Patient</w:t>
+            </w:r>
+            <w:r>
+              <w:t xml:space="preserve"> </w:t>
+            </w:r>
+            <w:r>
+              <w:t>Dashboard Screen</w:t>
             </w:r>
           </w:p>
           <w:p>
@@ -3583,7 +3696,6 @@
               <w:bottom w:val="single" w:sz="6" w:space="0" w:color="000000"/>
               <w:right w:val="single" w:sz="6" w:space="0" w:color="000000"/>
             </w:tcBorders>
-            <w:hideMark/>
           </w:tcPr>
           <w:p>
             <w:pPr>
@@ -3605,7 +3717,6 @@
               <w:bottom w:val="single" w:sz="6" w:space="0" w:color="000000"/>
               <w:right w:val="single" w:sz="6" w:space="0" w:color="000000"/>
             </w:tcBorders>
-            <w:hideMark/>
           </w:tcPr>
           <w:p>
             <w:pPr>
@@ -3614,7 +3725,13 @@
               <w:ind w:left="77"/>
             </w:pPr>
             <w:r>
-              <w:t>List of Doctors</w:t>
+              <w:t xml:space="preserve">List </w:t>
+            </w:r>
+            <w:r>
+              <w:t xml:space="preserve">Treatment Medicine </w:t>
+            </w:r>
+            <w:r>
+              <w:t>Screen</w:t>
             </w:r>
           </w:p>
         </w:tc>
@@ -3627,7 +3744,6 @@
               <w:bottom w:val="single" w:sz="6" w:space="0" w:color="000000"/>
               <w:right w:val="single" w:sz="6" w:space="0" w:color="000000"/>
             </w:tcBorders>
-            <w:hideMark/>
           </w:tcPr>
           <w:p>
             <w:pPr>
@@ -3655,13 +3771,13 @@
               <w:pStyle w:val="TableParagraph"/>
               <w:numPr>
                 <w:ilvl w:val="0"/>
-                <w:numId w:val="40"/>
+                <w:numId w:val="36"/>
               </w:numPr>
-              <w:spacing w:before="26" w:line="256" w:lineRule="auto"/>
+              <w:spacing w:before="26" w:line="259" w:lineRule="auto"/>
               <w:ind w:right="286"/>
             </w:pPr>
             <w:r>
-              <w:t>User (Admin) logins to the system</w:t>
+              <w:t>User (Patient) logins to the system</w:t>
             </w:r>
           </w:p>
           <w:p>
@@ -3669,13 +3785,13 @@
               <w:pStyle w:val="TableParagraph"/>
               <w:numPr>
                 <w:ilvl w:val="0"/>
-                <w:numId w:val="40"/>
+                <w:numId w:val="36"/>
               </w:numPr>
-              <w:spacing w:before="26" w:line="256" w:lineRule="auto"/>
+              <w:spacing w:before="26" w:line="259" w:lineRule="auto"/>
               <w:ind w:right="286"/>
             </w:pPr>
             <w:r>
-              <w:t>On successful login, the system will navigate to Admin Dashboard Screen</w:t>
+              <w:t>On successful login, the system will navigate to Patient Dashboard Screen</w:t>
             </w:r>
           </w:p>
           <w:p>
@@ -3683,16 +3799,16 @@
               <w:pStyle w:val="TableParagraph"/>
               <w:numPr>
                 <w:ilvl w:val="0"/>
-                <w:numId w:val="40"/>
+                <w:numId w:val="36"/>
               </w:numPr>
-              <w:spacing w:before="26" w:line="256" w:lineRule="auto"/>
+              <w:spacing w:before="26" w:line="259" w:lineRule="auto"/>
               <w:ind w:right="286"/>
             </w:pPr>
             <w:r>
-              <w:t xml:space="preserve">Click on the Doctor in </w:t>
-            </w:r>
-            <w:r>
-              <w:t xml:space="preserve">the </w:t>
+              <w:t xml:space="preserve">Click on the </w:t>
+            </w:r>
+            <w:r>
+              <w:t xml:space="preserve">Treatment Medicine </w:t>
             </w:r>
             <w:r>
               <w:t>menu from Side Nav</w:t>
@@ -3703,13 +3819,19 @@
               <w:pStyle w:val="TableParagraph"/>
               <w:numPr>
                 <w:ilvl w:val="0"/>
-                <w:numId w:val="40"/>
+                <w:numId w:val="36"/>
               </w:numPr>
-              <w:spacing w:before="26" w:line="256" w:lineRule="auto"/>
+              <w:spacing w:before="26" w:line="259" w:lineRule="auto"/>
               <w:ind w:right="286"/>
             </w:pPr>
             <w:r>
-              <w:t>The system will navigate to List of Doctors Screen</w:t>
+              <w:t xml:space="preserve">The system will navigate to List </w:t>
+            </w:r>
+            <w:r>
+              <w:t xml:space="preserve">Treatment Medicine </w:t>
+            </w:r>
+            <w:r>
+              <w:t>Screen</w:t>
             </w:r>
           </w:p>
           <w:p>
@@ -3729,7 +3851,6 @@
               <w:bottom w:val="single" w:sz="6" w:space="0" w:color="000000"/>
               <w:right w:val="single" w:sz="6" w:space="0" w:color="000000"/>
             </w:tcBorders>
-            <w:hideMark/>
           </w:tcPr>
           <w:p>
             <w:pPr>
@@ -3751,7 +3872,6 @@
               <w:bottom w:val="single" w:sz="6" w:space="0" w:color="000000"/>
               <w:right w:val="single" w:sz="6" w:space="0" w:color="000000"/>
             </w:tcBorders>
-            <w:hideMark/>
           </w:tcPr>
           <w:p>
             <w:pPr>
@@ -3760,13 +3880,13 @@
               <w:ind w:left="122" w:right="50"/>
             </w:pPr>
             <w:r>
-              <w:t>The system is show</w:t>
-            </w:r>
-            <w:r>
-              <w:t>n</w:t>
-            </w:r>
-            <w:r>
-              <w:t xml:space="preserve"> Doctor Branch records in a grid on the List of Doctors Screen</w:t>
+              <w:t xml:space="preserve">The system is showed appointment records in a grid on the List </w:t>
+            </w:r>
+            <w:r>
+              <w:t xml:space="preserve">Treatment Medicine </w:t>
+            </w:r>
+            <w:r>
+              <w:t>Screen</w:t>
             </w:r>
           </w:p>
         </w:tc>
@@ -3779,7 +3899,6 @@
               <w:bottom w:val="single" w:sz="6" w:space="0" w:color="000000"/>
               <w:right w:val="single" w:sz="6" w:space="0" w:color="000000"/>
             </w:tcBorders>
-            <w:hideMark/>
           </w:tcPr>
           <w:p>
             <w:pPr>
@@ -3802,7 +3921,6 @@
               <w:bottom w:val="single" w:sz="6" w:space="0" w:color="000000"/>
               <w:right w:val="single" w:sz="6" w:space="0" w:color="000000"/>
             </w:tcBorders>
-            <w:hideMark/>
           </w:tcPr>
           <w:p>
             <w:pPr>
@@ -3811,7 +3929,7 @@
               <w:ind w:left="193" w:right="-13" w:hanging="60"/>
             </w:pPr>
             <w:r>
-              <w:t>Gopi</w:t>
+              <w:t>Abhay</w:t>
             </w:r>
           </w:p>
         </w:tc>
@@ -3832,7 +3950,6 @@
               <w:bottom w:val="single" w:sz="6" w:space="0" w:color="000000"/>
               <w:right w:val="single" w:sz="6" w:space="0" w:color="000000"/>
             </w:tcBorders>
-            <w:hideMark/>
           </w:tcPr>
           <w:p>
             <w:pPr>
@@ -3854,7 +3971,6 @@
               <w:bottom w:val="single" w:sz="6" w:space="0" w:color="000000"/>
               <w:right w:val="single" w:sz="6" w:space="0" w:color="000000"/>
             </w:tcBorders>
-            <w:hideMark/>
           </w:tcPr>
           <w:p>
             <w:pPr>
@@ -3863,7 +3979,13 @@
               <w:ind w:left="77"/>
             </w:pPr>
             <w:r>
-              <w:t>Add Doctor Screen</w:t>
+              <w:t xml:space="preserve">List </w:t>
+            </w:r>
+            <w:r>
+              <w:t xml:space="preserve">Appointment </w:t>
+            </w:r>
+            <w:r>
+              <w:t>Medicine Screen</w:t>
             </w:r>
           </w:p>
         </w:tc>
@@ -3876,7 +3998,6 @@
               <w:bottom w:val="single" w:sz="6" w:space="0" w:color="000000"/>
               <w:right w:val="single" w:sz="6" w:space="0" w:color="000000"/>
             </w:tcBorders>
-            <w:hideMark/>
           </w:tcPr>
           <w:p>
             <w:pPr>
@@ -3904,13 +4025,13 @@
               <w:pStyle w:val="TableParagraph"/>
               <w:numPr>
                 <w:ilvl w:val="0"/>
-                <w:numId w:val="41"/>
+                <w:numId w:val="36"/>
               </w:numPr>
-              <w:spacing w:before="26" w:line="256" w:lineRule="auto"/>
+              <w:spacing w:before="26" w:line="259" w:lineRule="auto"/>
               <w:ind w:right="286"/>
             </w:pPr>
             <w:r>
-              <w:t>User (Admin) logins to the system</w:t>
+              <w:t>User (Patient) logins to the system</w:t>
             </w:r>
           </w:p>
           <w:p>
@@ -3918,13 +4039,13 @@
               <w:pStyle w:val="TableParagraph"/>
               <w:numPr>
                 <w:ilvl w:val="0"/>
-                <w:numId w:val="41"/>
+                <w:numId w:val="36"/>
               </w:numPr>
-              <w:spacing w:before="26" w:line="256" w:lineRule="auto"/>
+              <w:spacing w:before="26" w:line="259" w:lineRule="auto"/>
               <w:ind w:right="286"/>
             </w:pPr>
             <w:r>
-              <w:t>On successful login, the system will navigate to Admin Dashboard Screen</w:t>
+              <w:t>On successful login, the system will navigate to Patient Dashboard Screen</w:t>
             </w:r>
           </w:p>
           <w:p>
@@ -3932,13 +4053,19 @@
               <w:pStyle w:val="TableParagraph"/>
               <w:numPr>
                 <w:ilvl w:val="0"/>
-                <w:numId w:val="41"/>
+                <w:numId w:val="36"/>
               </w:numPr>
-              <w:spacing w:before="26" w:line="256" w:lineRule="auto"/>
+              <w:spacing w:before="26" w:line="259" w:lineRule="auto"/>
               <w:ind w:right="286"/>
             </w:pPr>
             <w:r>
-              <w:t>Click on the Doctor menu from Side Nav</w:t>
+              <w:t xml:space="preserve">Click on the </w:t>
+            </w:r>
+            <w:r>
+              <w:t xml:space="preserve">Appointment </w:t>
+            </w:r>
+            <w:r>
+              <w:t>Medicine menu from Side Nav</w:t>
             </w:r>
           </w:p>
           <w:p>
@@ -3946,28 +4073,14 @@
               <w:pStyle w:val="TableParagraph"/>
               <w:numPr>
                 <w:ilvl w:val="0"/>
-                <w:numId w:val="41"/>
+                <w:numId w:val="36"/>
               </w:numPr>
-              <w:spacing w:before="26" w:line="256" w:lineRule="auto"/>
+              <w:spacing w:before="26" w:line="259" w:lineRule="auto"/>
               <w:ind w:right="286"/>
             </w:pPr>
             <w:r>
-              <w:t>The system will navigate to List of Doctors Screen</w:t>
-            </w:r>
-          </w:p>
-          <w:p>
-            <w:pPr>
-              <w:pStyle w:val="TableParagraph"/>
-              <w:numPr>
-                <w:ilvl w:val="0"/>
-                <w:numId w:val="41"/>
-              </w:numPr>
-              <w:spacing w:before="26" w:line="256" w:lineRule="auto"/>
-              <w:ind w:right="286"/>
-            </w:pPr>
-            <w:r>
               <w:lastRenderedPageBreak/>
-              <w:t>Click on Add Doctor Button</w:t>
+              <w:t>The system will navigate to List Treatment Medicine Screen</w:t>
             </w:r>
           </w:p>
           <w:p>
@@ -3987,7 +4100,6 @@
               <w:bottom w:val="single" w:sz="6" w:space="0" w:color="000000"/>
               <w:right w:val="single" w:sz="6" w:space="0" w:color="000000"/>
             </w:tcBorders>
-            <w:hideMark/>
           </w:tcPr>
           <w:p>
             <w:pPr>
@@ -3997,7 +4109,7 @@
             </w:pPr>
             <w:r>
               <w:lastRenderedPageBreak/>
-              <w:t>The system will display a set of form fields with the button Create Doctor to submit the data.</w:t>
+              <w:t>Previously added records will be shown in the grid</w:t>
             </w:r>
           </w:p>
         </w:tc>
@@ -4010,7 +4122,6 @@
               <w:bottom w:val="single" w:sz="6" w:space="0" w:color="000000"/>
               <w:right w:val="single" w:sz="6" w:space="0" w:color="000000"/>
             </w:tcBorders>
-            <w:hideMark/>
           </w:tcPr>
           <w:p>
             <w:pPr>
@@ -4019,7 +4130,13 @@
               <w:ind w:left="122" w:right="50" w:hanging="32"/>
             </w:pPr>
             <w:r>
-              <w:t xml:space="preserve">The system showed Form Fields to create a new Doctor. </w:t>
+              <w:t xml:space="preserve">The system is showed appointment records in a grid on the List </w:t>
+            </w:r>
+            <w:r>
+              <w:t xml:space="preserve">Appointment </w:t>
+            </w:r>
+            <w:r>
+              <w:t>Medicine Screen</w:t>
             </w:r>
           </w:p>
         </w:tc>
@@ -4032,7 +4149,6 @@
               <w:bottom w:val="single" w:sz="6" w:space="0" w:color="000000"/>
               <w:right w:val="single" w:sz="6" w:space="0" w:color="000000"/>
             </w:tcBorders>
-            <w:hideMark/>
           </w:tcPr>
           <w:p>
             <w:pPr>
@@ -4055,7 +4171,6 @@
               <w:bottom w:val="single" w:sz="6" w:space="0" w:color="000000"/>
               <w:right w:val="single" w:sz="6" w:space="0" w:color="000000"/>
             </w:tcBorders>
-            <w:hideMark/>
           </w:tcPr>
           <w:p>
             <w:pPr>
@@ -4064,7 +4179,7 @@
               <w:ind w:left="193" w:right="-13" w:hanging="60"/>
             </w:pPr>
             <w:r>
-              <w:t>Gopi</w:t>
+              <w:t>Abhay</w:t>
             </w:r>
           </w:p>
         </w:tc>
@@ -4085,7 +4200,6 @@
               <w:bottom w:val="single" w:sz="6" w:space="0" w:color="000000"/>
               <w:right w:val="single" w:sz="6" w:space="0" w:color="000000"/>
             </w:tcBorders>
-            <w:hideMark/>
           </w:tcPr>
           <w:p>
             <w:pPr>
@@ -4094,7 +4208,10 @@
               <w:ind w:right="60"/>
             </w:pPr>
             <w:r>
-              <w:t>11</w:t>
+              <w:t>1</w:t>
+            </w:r>
+            <w:r>
+              <w:t>1</w:t>
             </w:r>
           </w:p>
         </w:tc>
@@ -4107,7 +4224,6 @@
               <w:bottom w:val="single" w:sz="6" w:space="0" w:color="000000"/>
               <w:right w:val="single" w:sz="6" w:space="0" w:color="000000"/>
             </w:tcBorders>
-            <w:hideMark/>
           </w:tcPr>
           <w:p>
             <w:pPr>
@@ -4116,7 +4232,13 @@
               <w:ind w:left="77"/>
             </w:pPr>
             <w:r>
-              <w:t>Edit Doctor details</w:t>
+              <w:t xml:space="preserve">List </w:t>
+            </w:r>
+            <w:r>
+              <w:t xml:space="preserve">Doctors </w:t>
+            </w:r>
+            <w:r>
+              <w:t>Screen</w:t>
             </w:r>
           </w:p>
         </w:tc>
@@ -4129,7 +4251,6 @@
               <w:bottom w:val="single" w:sz="6" w:space="0" w:color="000000"/>
               <w:right w:val="single" w:sz="6" w:space="0" w:color="000000"/>
             </w:tcBorders>
-            <w:hideMark/>
           </w:tcPr>
           <w:p>
             <w:pPr>
@@ -4157,13 +4278,13 @@
               <w:pStyle w:val="TableParagraph"/>
               <w:numPr>
                 <w:ilvl w:val="0"/>
-                <w:numId w:val="42"/>
+                <w:numId w:val="36"/>
               </w:numPr>
-              <w:spacing w:before="26" w:line="256" w:lineRule="auto"/>
+              <w:spacing w:before="26" w:line="259" w:lineRule="auto"/>
               <w:ind w:right="286"/>
             </w:pPr>
             <w:r>
-              <w:t>User (Admin) logins to the system</w:t>
+              <w:t>User (Patient) logins to the system</w:t>
             </w:r>
           </w:p>
           <w:p>
@@ -4171,13 +4292,13 @@
               <w:pStyle w:val="TableParagraph"/>
               <w:numPr>
                 <w:ilvl w:val="0"/>
-                <w:numId w:val="42"/>
+                <w:numId w:val="36"/>
               </w:numPr>
-              <w:spacing w:before="26" w:line="256" w:lineRule="auto"/>
+              <w:spacing w:before="26" w:line="259" w:lineRule="auto"/>
               <w:ind w:right="286"/>
             </w:pPr>
             <w:r>
-              <w:t>On successful login, the system will navigate to Admin Dashboard Screen</w:t>
+              <w:t>On successful login, the system will navigate to Patient Dashboard Screen</w:t>
             </w:r>
           </w:p>
           <w:p>
@@ -4185,13 +4306,19 @@
               <w:pStyle w:val="TableParagraph"/>
               <w:numPr>
                 <w:ilvl w:val="0"/>
-                <w:numId w:val="42"/>
+                <w:numId w:val="36"/>
               </w:numPr>
-              <w:spacing w:before="26" w:line="256" w:lineRule="auto"/>
+              <w:spacing w:before="26" w:line="259" w:lineRule="auto"/>
               <w:ind w:right="286"/>
             </w:pPr>
             <w:r>
-              <w:t>Click on the Doctor menu from Side Nav</w:t>
+              <w:t xml:space="preserve">Click on the </w:t>
+            </w:r>
+            <w:r>
+              <w:t xml:space="preserve">Doctors </w:t>
+            </w:r>
+            <w:r>
+              <w:t>menu from Side Nav</w:t>
             </w:r>
           </w:p>
           <w:p>
@@ -4199,29 +4326,192 @@
               <w:pStyle w:val="TableParagraph"/>
               <w:numPr>
                 <w:ilvl w:val="0"/>
-                <w:numId w:val="42"/>
+                <w:numId w:val="36"/>
               </w:numPr>
-              <w:spacing w:before="26" w:line="256" w:lineRule="auto"/>
+              <w:spacing w:before="26" w:line="259" w:lineRule="auto"/>
               <w:ind w:right="286"/>
             </w:pPr>
             <w:r>
-              <w:t>The system will navigate to List of Doctor Screen</w:t>
-            </w:r>
-          </w:p>
-          <w:p>
-            <w:pPr>
-              <w:pStyle w:val="TableParagraph"/>
-              <w:numPr>
-                <w:ilvl w:val="0"/>
-                <w:numId w:val="42"/>
-              </w:numPr>
-              <w:spacing w:before="26" w:line="256" w:lineRule="auto"/>
+              <w:t xml:space="preserve">The system will navigate to List </w:t>
+            </w:r>
+            <w:r>
+              <w:t xml:space="preserve">Doctors </w:t>
+            </w:r>
+            <w:r>
+              <w:t>Screen</w:t>
+            </w:r>
+          </w:p>
+          <w:p>
+            <w:pPr>
+              <w:pStyle w:val="TableParagraph"/>
+              <w:spacing w:before="26" w:line="259" w:lineRule="auto"/>
               <w:ind w:right="286"/>
             </w:pPr>
-            <w:r>
-              <w:t>Click on the Edit Doctor icon from the grid</w:t>
-            </w:r>
-          </w:p>
+          </w:p>
+        </w:tc>
+        <w:tc>
+          <w:tcPr>
+            <w:tcW w:w="2250" w:type="dxa"/>
+            <w:tcBorders>
+              <w:top w:val="single" w:sz="6" w:space="0" w:color="000000"/>
+              <w:left w:val="single" w:sz="6" w:space="0" w:color="000000"/>
+              <w:bottom w:val="single" w:sz="6" w:space="0" w:color="000000"/>
+              <w:right w:val="single" w:sz="6" w:space="0" w:color="000000"/>
+            </w:tcBorders>
+          </w:tcPr>
+          <w:p>
+            <w:pPr>
+              <w:pStyle w:val="TableParagraph"/>
+              <w:spacing w:before="3" w:line="254" w:lineRule="auto"/>
+              <w:ind w:left="90" w:right="311"/>
+            </w:pPr>
+            <w:r>
+              <w:t>Previously added records will be shown in the grid</w:t>
+            </w:r>
+          </w:p>
+        </w:tc>
+        <w:tc>
+          <w:tcPr>
+            <w:tcW w:w="1260" w:type="dxa"/>
+            <w:tcBorders>
+              <w:top w:val="single" w:sz="6" w:space="0" w:color="000000"/>
+              <w:left w:val="single" w:sz="6" w:space="0" w:color="000000"/>
+              <w:bottom w:val="single" w:sz="6" w:space="0" w:color="000000"/>
+              <w:right w:val="single" w:sz="6" w:space="0" w:color="000000"/>
+            </w:tcBorders>
+          </w:tcPr>
+          <w:p>
+            <w:pPr>
+              <w:pStyle w:val="TableParagraph"/>
+              <w:spacing w:before="21"/>
+              <w:ind w:left="122" w:right="50" w:hanging="32"/>
+            </w:pPr>
+            <w:r>
+              <w:t xml:space="preserve">The system is showed appointment records in a grid on the List </w:t>
+            </w:r>
+            <w:r>
+              <w:t xml:space="preserve">Doctors </w:t>
+            </w:r>
+            <w:r>
+              <w:t>Screen</w:t>
+            </w:r>
+          </w:p>
+        </w:tc>
+        <w:tc>
+          <w:tcPr>
+            <w:tcW w:w="900" w:type="dxa"/>
+            <w:tcBorders>
+              <w:top w:val="single" w:sz="6" w:space="0" w:color="000000"/>
+              <w:left w:val="single" w:sz="6" w:space="0" w:color="000000"/>
+              <w:bottom w:val="single" w:sz="6" w:space="0" w:color="000000"/>
+              <w:right w:val="single" w:sz="6" w:space="0" w:color="000000"/>
+            </w:tcBorders>
+          </w:tcPr>
+          <w:p>
+            <w:pPr>
+              <w:pStyle w:val="TableParagraph"/>
+              <w:spacing w:before="21"/>
+              <w:ind w:left="27" w:right="3"/>
+            </w:pPr>
+            <w:r>
+              <w:t>Success</w:t>
+            </w:r>
+          </w:p>
+        </w:tc>
+        <w:tc>
+          <w:tcPr>
+            <w:tcW w:w="1184" w:type="dxa"/>
+            <w:gridSpan w:val="2"/>
+            <w:tcBorders>
+              <w:top w:val="single" w:sz="6" w:space="0" w:color="000000"/>
+              <w:left w:val="single" w:sz="6" w:space="0" w:color="000000"/>
+              <w:bottom w:val="single" w:sz="6" w:space="0" w:color="000000"/>
+              <w:right w:val="single" w:sz="6" w:space="0" w:color="000000"/>
+            </w:tcBorders>
+          </w:tcPr>
+          <w:p>
+            <w:pPr>
+              <w:pStyle w:val="TableParagraph"/>
+              <w:spacing w:before="21" w:line="259" w:lineRule="auto"/>
+              <w:ind w:left="193" w:right="-13" w:hanging="60"/>
+            </w:pPr>
+            <w:r>
+              <w:t>Abhay</w:t>
+            </w:r>
+          </w:p>
+        </w:tc>
+      </w:tr>
+      <w:tr>
+        <w:trPr>
+          <w:gridBefore w:val="1"/>
+          <w:wBefore w:w="16" w:type="dxa"/>
+          <w:trHeight w:val="2045"/>
+        </w:trPr>
+        <w:tc>
+          <w:tcPr>
+            <w:tcW w:w="339" w:type="dxa"/>
+            <w:gridSpan w:val="2"/>
+            <w:tcBorders>
+              <w:top w:val="single" w:sz="6" w:space="0" w:color="000000"/>
+              <w:left w:val="single" w:sz="6" w:space="0" w:color="000000"/>
+              <w:bottom w:val="single" w:sz="6" w:space="0" w:color="000000"/>
+              <w:right w:val="single" w:sz="6" w:space="0" w:color="000000"/>
+            </w:tcBorders>
+          </w:tcPr>
+          <w:p>
+            <w:pPr>
+              <w:pStyle w:val="TableParagraph"/>
+              <w:spacing w:before="21"/>
+              <w:ind w:right="60"/>
+            </w:pPr>
+          </w:p>
+        </w:tc>
+        <w:tc>
+          <w:tcPr>
+            <w:tcW w:w="1147" w:type="dxa"/>
+            <w:tcBorders>
+              <w:top w:val="single" w:sz="6" w:space="0" w:color="000000"/>
+              <w:left w:val="single" w:sz="6" w:space="0" w:color="000000"/>
+              <w:bottom w:val="single" w:sz="6" w:space="0" w:color="000000"/>
+              <w:right w:val="single" w:sz="6" w:space="0" w:color="000000"/>
+            </w:tcBorders>
+          </w:tcPr>
+          <w:p>
+            <w:pPr>
+              <w:pStyle w:val="TableParagraph"/>
+              <w:spacing w:before="16"/>
+              <w:ind w:left="77"/>
+            </w:pPr>
+          </w:p>
+        </w:tc>
+        <w:tc>
+          <w:tcPr>
+            <w:tcW w:w="1080" w:type="dxa"/>
+            <w:tcBorders>
+              <w:top w:val="single" w:sz="6" w:space="0" w:color="000000"/>
+              <w:left w:val="single" w:sz="6" w:space="0" w:color="000000"/>
+              <w:bottom w:val="single" w:sz="6" w:space="0" w:color="000000"/>
+              <w:right w:val="single" w:sz="6" w:space="0" w:color="000000"/>
+            </w:tcBorders>
+          </w:tcPr>
+          <w:p>
+            <w:pPr>
+              <w:pStyle w:val="TableParagraph"/>
+              <w:spacing w:before="21"/>
+              <w:ind w:left="197"/>
+            </w:pPr>
+          </w:p>
+        </w:tc>
+        <w:tc>
+          <w:tcPr>
+            <w:tcW w:w="2340" w:type="dxa"/>
+            <w:tcBorders>
+              <w:top w:val="single" w:sz="6" w:space="0" w:color="000000"/>
+              <w:left w:val="single" w:sz="6" w:space="0" w:color="000000"/>
+              <w:bottom w:val="single" w:sz="6" w:space="0" w:color="000000"/>
+              <w:right w:val="single" w:sz="6" w:space="0" w:color="000000"/>
+            </w:tcBorders>
+          </w:tcPr>
           <w:p>
             <w:pPr>
               <w:pStyle w:val="TableParagraph"/>
@@ -4239,7 +4529,6 @@
               <w:bottom w:val="single" w:sz="6" w:space="0" w:color="000000"/>
               <w:right w:val="single" w:sz="6" w:space="0" w:color="000000"/>
             </w:tcBorders>
-            <w:hideMark/>
           </w:tcPr>
           <w:p>
             <w:pPr>
@@ -4247,9 +4536,6 @@
               <w:spacing w:before="3" w:line="254" w:lineRule="auto"/>
               <w:ind w:left="357" w:right="311"/>
             </w:pPr>
-            <w:r>
-              <w:t>The system will display a set of form fields with the button Update Doctor to update the Doctor data.</w:t>
-            </w:r>
           </w:p>
         </w:tc>
         <w:tc>
@@ -4261,7 +4547,6 @@
               <w:bottom w:val="single" w:sz="6" w:space="0" w:color="000000"/>
               <w:right w:val="single" w:sz="6" w:space="0" w:color="000000"/>
             </w:tcBorders>
-            <w:hideMark/>
           </w:tcPr>
           <w:p>
             <w:pPr>
@@ -4269,15 +4554,6 @@
               <w:spacing w:before="21"/>
               <w:ind w:left="122" w:right="50"/>
             </w:pPr>
-            <w:r>
-              <w:t xml:space="preserve">The system showed Form Fields to update existing Doctors in </w:t>
-            </w:r>
-            <w:r>
-              <w:t xml:space="preserve">the </w:t>
-            </w:r>
-            <w:r>
-              <w:t>List of Doctors.</w:t>
-            </w:r>
           </w:p>
         </w:tc>
         <w:tc>
@@ -4289,7 +4565,6 @@
               <w:bottom w:val="single" w:sz="6" w:space="0" w:color="000000"/>
               <w:right w:val="single" w:sz="6" w:space="0" w:color="000000"/>
             </w:tcBorders>
-            <w:hideMark/>
           </w:tcPr>
           <w:p>
             <w:pPr>
@@ -4297,9 +4572,6 @@
               <w:spacing w:before="21"/>
               <w:ind w:left="27" w:right="3"/>
             </w:pPr>
-            <w:r>
-              <w:t>Success</w:t>
-            </w:r>
           </w:p>
         </w:tc>
         <w:tc>
@@ -4312,7 +4584,6 @@
               <w:bottom w:val="single" w:sz="6" w:space="0" w:color="000000"/>
               <w:right w:val="single" w:sz="6" w:space="0" w:color="000000"/>
             </w:tcBorders>
-            <w:hideMark/>
           </w:tcPr>
           <w:p>
             <w:pPr>
@@ -4320,9 +4591,6 @@
               <w:spacing w:before="21" w:line="259" w:lineRule="auto"/>
               <w:ind w:left="193" w:right="-13" w:hanging="60"/>
             </w:pPr>
-            <w:r>
-              <w:t>Gopi</w:t>
-            </w:r>
           </w:p>
         </w:tc>
       </w:tr>
@@ -4342,7 +4610,6 @@
               <w:bottom w:val="single" w:sz="6" w:space="0" w:color="000000"/>
               <w:right w:val="single" w:sz="6" w:space="0" w:color="000000"/>
             </w:tcBorders>
-            <w:hideMark/>
           </w:tcPr>
           <w:p>
             <w:pPr>
@@ -4350,9 +4617,6 @@
               <w:spacing w:before="21"/>
               <w:ind w:right="60"/>
             </w:pPr>
-            <w:r>
-              <w:t>12</w:t>
-            </w:r>
           </w:p>
         </w:tc>
         <w:tc>
@@ -4364,7 +4628,6 @@
               <w:bottom w:val="single" w:sz="6" w:space="0" w:color="000000"/>
               <w:right w:val="single" w:sz="6" w:space="0" w:color="000000"/>
             </w:tcBorders>
-            <w:hideMark/>
           </w:tcPr>
           <w:p>
             <w:pPr>
@@ -4372,9 +4635,6 @@
               <w:spacing w:before="21" w:line="256" w:lineRule="auto"/>
               <w:ind w:left="52" w:right="20"/>
             </w:pPr>
-            <w:r>
-              <w:t xml:space="preserve">Delete doctor details </w:t>
-            </w:r>
           </w:p>
         </w:tc>
         <w:tc>
@@ -4386,7 +4646,6 @@
               <w:bottom w:val="single" w:sz="6" w:space="0" w:color="000000"/>
               <w:right w:val="single" w:sz="6" w:space="0" w:color="000000"/>
             </w:tcBorders>
-            <w:hideMark/>
           </w:tcPr>
           <w:p>
             <w:pPr>
@@ -4394,9 +4653,6 @@
               <w:spacing w:before="21"/>
               <w:ind w:left="12" w:right="-15"/>
             </w:pPr>
-            <w:r>
-              <w:t>High</w:t>
-            </w:r>
           </w:p>
         </w:tc>
         <w:tc>
@@ -4409,80 +4665,6 @@
               <w:right w:val="single" w:sz="6" w:space="0" w:color="000000"/>
             </w:tcBorders>
           </w:tcPr>
-          <w:p>
-            <w:pPr>
-              <w:pStyle w:val="TableParagraph"/>
-              <w:numPr>
-                <w:ilvl w:val="0"/>
-                <w:numId w:val="43"/>
-              </w:numPr>
-              <w:spacing w:before="26" w:line="256" w:lineRule="auto"/>
-              <w:ind w:right="286"/>
-            </w:pPr>
-            <w:r>
-              <w:t>User (Admin) logins to the system</w:t>
-            </w:r>
-          </w:p>
-          <w:p>
-            <w:pPr>
-              <w:pStyle w:val="TableParagraph"/>
-              <w:numPr>
-                <w:ilvl w:val="0"/>
-                <w:numId w:val="43"/>
-              </w:numPr>
-              <w:spacing w:before="26" w:line="256" w:lineRule="auto"/>
-              <w:ind w:right="286"/>
-            </w:pPr>
-            <w:r>
-              <w:t>On successful login, the system will navigate to Doctor Dashboard Screen</w:t>
-            </w:r>
-          </w:p>
-          <w:p>
-            <w:pPr>
-              <w:pStyle w:val="TableParagraph"/>
-              <w:numPr>
-                <w:ilvl w:val="0"/>
-                <w:numId w:val="43"/>
-              </w:numPr>
-              <w:spacing w:before="26" w:line="256" w:lineRule="auto"/>
-              <w:ind w:right="286"/>
-            </w:pPr>
-            <w:r>
-              <w:t>Click on the Doctor menu from Side Nav</w:t>
-            </w:r>
-          </w:p>
-          <w:p>
-            <w:pPr>
-              <w:pStyle w:val="TableParagraph"/>
-              <w:numPr>
-                <w:ilvl w:val="0"/>
-                <w:numId w:val="43"/>
-              </w:numPr>
-              <w:spacing w:before="26" w:line="256" w:lineRule="auto"/>
-              <w:ind w:right="286"/>
-            </w:pPr>
-            <w:r>
-              <w:t>The system will navigate to List of Doctor Screen</w:t>
-            </w:r>
-          </w:p>
-          <w:p>
-            <w:pPr>
-              <w:pStyle w:val="TableParagraph"/>
-              <w:numPr>
-                <w:ilvl w:val="0"/>
-                <w:numId w:val="43"/>
-              </w:numPr>
-              <w:spacing w:before="26" w:line="256" w:lineRule="auto"/>
-              <w:ind w:right="286"/>
-            </w:pPr>
-            <w:r>
-              <w:t xml:space="preserve">Click on </w:t>
-            </w:r>
-            <w:r>
-              <w:lastRenderedPageBreak/>
-              <w:t>Delete Doctor Button from the grid</w:t>
-            </w:r>
-          </w:p>
           <w:p>
             <w:pPr>
               <w:pStyle w:val="TableParagraph"/>
@@ -4500,7 +4682,6 @@
               <w:bottom w:val="single" w:sz="6" w:space="0" w:color="000000"/>
               <w:right w:val="single" w:sz="6" w:space="0" w:color="000000"/>
             </w:tcBorders>
-            <w:hideMark/>
           </w:tcPr>
           <w:p>
             <w:pPr>
@@ -4508,20 +4689,6 @@
               <w:spacing w:before="21" w:line="259" w:lineRule="auto"/>
               <w:ind w:left="172" w:right="-14"/>
             </w:pPr>
-            <w:r>
-              <w:lastRenderedPageBreak/>
-              <w:t>The system will ask for delete record confirmation. On Yes, the record will be deleted from the grid.</w:t>
-            </w:r>
-          </w:p>
-          <w:p>
-            <w:pPr>
-              <w:pStyle w:val="TableParagraph"/>
-              <w:spacing w:before="21" w:line="259" w:lineRule="auto"/>
-              <w:ind w:left="172" w:right="-14"/>
-            </w:pPr>
-            <w:r>
-              <w:t>On No, the system remains in the same state</w:t>
-            </w:r>
           </w:p>
         </w:tc>
         <w:tc>
@@ -4533,7 +4700,6 @@
               <w:bottom w:val="single" w:sz="6" w:space="0" w:color="000000"/>
               <w:right w:val="single" w:sz="6" w:space="0" w:color="000000"/>
             </w:tcBorders>
-            <w:hideMark/>
           </w:tcPr>
           <w:p>
             <w:pPr>
@@ -4541,9 +4707,6 @@
               <w:spacing w:before="21" w:line="256" w:lineRule="auto"/>
               <w:ind w:left="47" w:right="39" w:hanging="2"/>
             </w:pPr>
-            <w:r>
-              <w:t>On clicking the delete button system asked for confirmation and on clicking yes, records get deleted and the grid refreshes with updated data from the server</w:t>
-            </w:r>
           </w:p>
         </w:tc>
         <w:tc>
@@ -4555,7 +4718,6 @@
               <w:bottom w:val="single" w:sz="6" w:space="0" w:color="000000"/>
               <w:right w:val="single" w:sz="6" w:space="0" w:color="000000"/>
             </w:tcBorders>
-            <w:hideMark/>
           </w:tcPr>
           <w:p>
             <w:pPr>
@@ -4563,9 +4725,6 @@
               <w:spacing w:before="21"/>
               <w:ind w:left="27" w:right="3"/>
             </w:pPr>
-            <w:r>
-              <w:t>Success</w:t>
-            </w:r>
           </w:p>
         </w:tc>
         <w:tc>
@@ -4578,7 +4737,6 @@
               <w:bottom w:val="single" w:sz="6" w:space="0" w:color="000000"/>
               <w:right w:val="single" w:sz="6" w:space="0" w:color="000000"/>
             </w:tcBorders>
-            <w:hideMark/>
           </w:tcPr>
           <w:p>
             <w:pPr>
@@ -4586,9 +4744,6 @@
               <w:spacing w:before="21" w:line="259" w:lineRule="auto"/>
               <w:ind w:left="13" w:right="-13"/>
             </w:pPr>
-            <w:r>
-              <w:t>Gopi</w:t>
-            </w:r>
           </w:p>
         </w:tc>
       </w:tr>
@@ -4608,7 +4763,6 @@
               <w:bottom w:val="single" w:sz="6" w:space="0" w:color="000000"/>
               <w:right w:val="single" w:sz="6" w:space="0" w:color="000000"/>
             </w:tcBorders>
-            <w:hideMark/>
           </w:tcPr>
           <w:p>
             <w:pPr>
@@ -4616,9 +4770,6 @@
               <w:spacing w:before="26"/>
               <w:ind w:right="60"/>
             </w:pPr>
-            <w:r>
-              <w:t>13</w:t>
-            </w:r>
           </w:p>
         </w:tc>
         <w:tc>
@@ -4630,7 +4781,6 @@
               <w:bottom w:val="single" w:sz="6" w:space="0" w:color="000000"/>
               <w:right w:val="single" w:sz="6" w:space="0" w:color="000000"/>
             </w:tcBorders>
-            <w:hideMark/>
           </w:tcPr>
           <w:p>
             <w:pPr>
@@ -4638,9 +4788,6 @@
               <w:spacing w:before="24" w:line="269" w:lineRule="exact"/>
               <w:ind w:left="52"/>
             </w:pPr>
-            <w:r>
-              <w:t>User will be notified of successfully saved Doctor record</w:t>
-            </w:r>
           </w:p>
         </w:tc>
         <w:tc>
@@ -4688,7 +4835,6 @@
               <w:bottom w:val="single" w:sz="6" w:space="0" w:color="000000"/>
               <w:right w:val="single" w:sz="6" w:space="0" w:color="000000"/>
             </w:tcBorders>
-            <w:hideMark/>
           </w:tcPr>
           <w:p>
             <w:pPr>
@@ -4696,9 +4842,6 @@
               <w:spacing w:before="26" w:line="254" w:lineRule="auto"/>
               <w:ind w:left="172" w:right="9"/>
             </w:pPr>
-            <w:r>
-              <w:t>Alert Box/Toast will be shown to the user with a success message after creating or updating the Doctor action</w:t>
-            </w:r>
           </w:p>
         </w:tc>
         <w:tc>
@@ -4710,7 +4853,6 @@
               <w:bottom w:val="single" w:sz="6" w:space="0" w:color="000000"/>
               <w:right w:val="single" w:sz="6" w:space="0" w:color="000000"/>
             </w:tcBorders>
-            <w:hideMark/>
           </w:tcPr>
           <w:p>
             <w:pPr>
@@ -4718,9 +4860,6 @@
               <w:spacing w:before="26" w:line="256" w:lineRule="auto"/>
               <w:ind w:left="90" w:right="-4" w:hanging="43"/>
             </w:pPr>
-            <w:r>
-              <w:t>Toast messages appear on the screen with appropriate success messages after creating and updating the action</w:t>
-            </w:r>
           </w:p>
         </w:tc>
         <w:tc>
@@ -4751,7 +4890,6 @@
               <w:bottom w:val="single" w:sz="6" w:space="0" w:color="000000"/>
               <w:right w:val="single" w:sz="6" w:space="0" w:color="000000"/>
             </w:tcBorders>
-            <w:hideMark/>
           </w:tcPr>
           <w:p>
             <w:pPr>
@@ -4759,9 +4897,6 @@
               <w:spacing w:before="26"/>
               <w:ind w:left="223"/>
             </w:pPr>
-            <w:r>
-              <w:t>Gopi</w:t>
-            </w:r>
           </w:p>
         </w:tc>
       </w:tr>
@@ -4781,7 +4916,6 @@
               <w:bottom w:val="single" w:sz="6" w:space="0" w:color="000000"/>
               <w:right w:val="single" w:sz="6" w:space="0" w:color="000000"/>
             </w:tcBorders>
-            <w:hideMark/>
           </w:tcPr>
           <w:p>
             <w:pPr>
@@ -4789,9 +4923,6 @@
               <w:spacing w:before="26"/>
               <w:ind w:right="60"/>
             </w:pPr>
-            <w:r>
-              <w:t>14</w:t>
-            </w:r>
           </w:p>
         </w:tc>
         <w:tc>
@@ -4803,7 +4934,6 @@
               <w:bottom w:val="single" w:sz="6" w:space="0" w:color="000000"/>
               <w:right w:val="single" w:sz="6" w:space="0" w:color="000000"/>
             </w:tcBorders>
-            <w:hideMark/>
           </w:tcPr>
           <w:p>
             <w:pPr>
@@ -4811,9 +4941,6 @@
               <w:spacing w:before="24" w:line="269" w:lineRule="exact"/>
               <w:ind w:left="52"/>
             </w:pPr>
-            <w:r>
-              <w:t>The user will be notified of the successful deletion of the Doctor Record</w:t>
-            </w:r>
           </w:p>
         </w:tc>
         <w:tc>
@@ -4861,7 +4988,6 @@
               <w:bottom w:val="single" w:sz="6" w:space="0" w:color="000000"/>
               <w:right w:val="single" w:sz="6" w:space="0" w:color="000000"/>
             </w:tcBorders>
-            <w:hideMark/>
           </w:tcPr>
           <w:p>
             <w:pPr>
@@ -4869,9 +4995,6 @@
               <w:spacing w:before="26" w:line="254" w:lineRule="auto"/>
               <w:ind w:left="172" w:right="9"/>
             </w:pPr>
-            <w:r>
-              <w:t>Alert Box/Toast will be shown to the user with the success message.</w:t>
-            </w:r>
           </w:p>
         </w:tc>
         <w:tc>
@@ -4883,7 +5006,6 @@
               <w:bottom w:val="single" w:sz="6" w:space="0" w:color="000000"/>
               <w:right w:val="single" w:sz="6" w:space="0" w:color="000000"/>
             </w:tcBorders>
-            <w:hideMark/>
           </w:tcPr>
           <w:p>
             <w:pPr>
@@ -4891,9 +5013,6 @@
               <w:spacing w:before="26" w:line="256" w:lineRule="auto"/>
               <w:ind w:left="90" w:right="-4" w:hanging="43"/>
             </w:pPr>
-            <w:r>
-              <w:t>Toast messages appear on the screen with an appropriate success message after the delete action</w:t>
-            </w:r>
           </w:p>
         </w:tc>
         <w:tc>
@@ -4925,72 +5044,6 @@
               <w:right w:val="single" w:sz="6" w:space="0" w:color="000000"/>
             </w:tcBorders>
           </w:tcPr>
-          <w:p>
-            <w:pPr>
-              <w:pStyle w:val="TableParagraph"/>
-              <w:spacing w:before="26"/>
-              <w:ind w:left="223"/>
-            </w:pPr>
-            <w:r>
-              <w:t>Gopi</w:t>
-            </w:r>
-          </w:p>
-          <w:p>
-            <w:pPr>
-              <w:pStyle w:val="TableParagraph"/>
-              <w:spacing w:before="26"/>
-              <w:ind w:left="223"/>
-            </w:pPr>
-          </w:p>
-          <w:p>
-            <w:pPr>
-              <w:pStyle w:val="TableParagraph"/>
-              <w:spacing w:before="26"/>
-              <w:ind w:left="223"/>
-            </w:pPr>
-          </w:p>
-          <w:p>
-            <w:pPr>
-              <w:pStyle w:val="TableParagraph"/>
-              <w:spacing w:before="26"/>
-              <w:ind w:left="223"/>
-            </w:pPr>
-          </w:p>
-          <w:p>
-            <w:pPr>
-              <w:pStyle w:val="TableParagraph"/>
-              <w:spacing w:before="26"/>
-              <w:ind w:left="223"/>
-            </w:pPr>
-          </w:p>
-          <w:p>
-            <w:pPr>
-              <w:pStyle w:val="TableParagraph"/>
-              <w:spacing w:before="26"/>
-              <w:ind w:left="223"/>
-            </w:pPr>
-          </w:p>
-          <w:p>
-            <w:pPr>
-              <w:pStyle w:val="TableParagraph"/>
-              <w:spacing w:before="26"/>
-              <w:ind w:left="223"/>
-            </w:pPr>
-          </w:p>
-          <w:p>
-            <w:pPr>
-              <w:pStyle w:val="TableParagraph"/>
-              <w:spacing w:before="26"/>
-              <w:ind w:left="223"/>
-            </w:pPr>
-          </w:p>
-          <w:p>
-            <w:pPr>
-              <w:pStyle w:val="TableParagraph"/>
-              <w:spacing w:before="26"/>
-              <w:ind w:left="223"/>
-            </w:pPr>
-          </w:p>
           <w:p>
             <w:pPr>
               <w:pStyle w:val="TableParagraph"/>
@@ -5016,7 +5069,6 @@
               <w:bottom w:val="single" w:sz="6" w:space="0" w:color="000000"/>
               <w:right w:val="single" w:sz="6" w:space="0" w:color="000000"/>
             </w:tcBorders>
-            <w:hideMark/>
           </w:tcPr>
           <w:p>
             <w:pPr>
@@ -5024,12 +5076,6 @@
               <w:spacing w:before="26"/>
               <w:ind w:left="27"/>
             </w:pPr>
-            <w:r>
-              <w:t>1</w:t>
-            </w:r>
-            <w:r>
-              <w:t>5</w:t>
-            </w:r>
           </w:p>
         </w:tc>
         <w:tc>
@@ -5041,7 +5087,6 @@
               <w:bottom w:val="single" w:sz="6" w:space="0" w:color="000000"/>
               <w:right w:val="single" w:sz="6" w:space="0" w:color="000000"/>
             </w:tcBorders>
-            <w:hideMark/>
           </w:tcPr>
           <w:p>
             <w:pPr>
@@ -5049,9 +5094,6 @@
               <w:spacing w:before="16" w:line="244" w:lineRule="auto"/>
               <w:ind w:left="57" w:right="146"/>
             </w:pPr>
-            <w:r>
-              <w:t>View Admin Dashboard</w:t>
-            </w:r>
           </w:p>
         </w:tc>
         <w:tc>
@@ -5063,7 +5105,6 @@
               <w:bottom w:val="single" w:sz="6" w:space="0" w:color="000000"/>
               <w:right w:val="single" w:sz="6" w:space="0" w:color="000000"/>
             </w:tcBorders>
-            <w:hideMark/>
           </w:tcPr>
           <w:p>
             <w:pPr>
@@ -5071,9 +5112,6 @@
               <w:spacing w:before="26"/>
               <w:ind w:left="177"/>
             </w:pPr>
-            <w:r>
-              <w:t>High</w:t>
-            </w:r>
           </w:p>
         </w:tc>
         <w:tc>
@@ -5089,37 +5127,9 @@
           <w:p>
             <w:pPr>
               <w:pStyle w:val="TableParagraph"/>
-              <w:numPr>
-                <w:ilvl w:val="0"/>
-                <w:numId w:val="44"/>
-              </w:numPr>
               <w:spacing w:before="26" w:line="256" w:lineRule="auto"/>
               <w:ind w:right="286"/>
             </w:pPr>
-            <w:r>
-              <w:t>User (Admin) logins to the system</w:t>
-            </w:r>
-          </w:p>
-          <w:p>
-            <w:pPr>
-              <w:pStyle w:val="TableParagraph"/>
-              <w:numPr>
-                <w:ilvl w:val="0"/>
-                <w:numId w:val="44"/>
-              </w:numPr>
-              <w:spacing w:before="26" w:line="256" w:lineRule="auto"/>
-              <w:ind w:right="286"/>
-            </w:pPr>
-            <w:r>
-              <w:t>On successful login, the system will navigate to Admin Dashboard Screen</w:t>
-            </w:r>
-          </w:p>
-          <w:p>
-            <w:pPr>
-              <w:pStyle w:val="TableParagraph"/>
-              <w:spacing w:before="26" w:line="256" w:lineRule="auto"/>
-              <w:ind w:right="286"/>
-            </w:pPr>
           </w:p>
         </w:tc>
         <w:tc>
@@ -5131,7 +5141,6 @@
               <w:bottom w:val="single" w:sz="6" w:space="0" w:color="000000"/>
               <w:right w:val="single" w:sz="6" w:space="0" w:color="000000"/>
             </w:tcBorders>
-            <w:hideMark/>
           </w:tcPr>
           <w:p>
             <w:pPr>
@@ -5139,9 +5148,6 @@
               <w:spacing w:before="21" w:line="252" w:lineRule="auto"/>
               <w:ind w:left="90" w:right="-14"/>
             </w:pPr>
-            <w:r>
-              <w:t xml:space="preserve">The system will show the Admin Dashboard with data from various sections (Patient, Doctors, Specializations, Medicines)  </w:t>
-            </w:r>
           </w:p>
         </w:tc>
         <w:tc>
@@ -5153,7 +5159,6 @@
               <w:bottom w:val="single" w:sz="6" w:space="0" w:color="000000"/>
               <w:right w:val="single" w:sz="6" w:space="0" w:color="000000"/>
             </w:tcBorders>
-            <w:hideMark/>
           </w:tcPr>
           <w:p>
             <w:pPr>
@@ -5161,9 +5166,6 @@
               <w:spacing w:before="8" w:line="254" w:lineRule="auto"/>
               <w:ind w:left="18" w:right="-14" w:hanging="1"/>
             </w:pPr>
-            <w:r>
-              <w:t>Admin Dashboard is displayed</w:t>
-            </w:r>
           </w:p>
         </w:tc>
         <w:tc>
@@ -5175,7 +5177,6 @@
               <w:bottom w:val="single" w:sz="6" w:space="0" w:color="000000"/>
               <w:right w:val="single" w:sz="6" w:space="0" w:color="000000"/>
             </w:tcBorders>
-            <w:hideMark/>
           </w:tcPr>
           <w:p>
             <w:pPr>
@@ -5183,9 +5184,6 @@
               <w:spacing w:before="26"/>
               <w:ind w:left="27" w:right="3"/>
             </w:pPr>
-            <w:r>
-              <w:t>Success</w:t>
-            </w:r>
           </w:p>
         </w:tc>
         <w:tc>
@@ -5198,7 +5196,6 @@
               <w:bottom w:val="single" w:sz="6" w:space="0" w:color="000000"/>
               <w:right w:val="single" w:sz="6" w:space="0" w:color="000000"/>
             </w:tcBorders>
-            <w:hideMark/>
           </w:tcPr>
           <w:p>
             <w:pPr>
@@ -5206,9 +5203,6 @@
               <w:spacing w:before="26" w:line="254" w:lineRule="auto"/>
               <w:ind w:right="242"/>
             </w:pPr>
-            <w:r>
-              <w:t>Gopi</w:t>
-            </w:r>
           </w:p>
         </w:tc>
       </w:tr>
@@ -5228,7 +5222,6 @@
               <w:bottom w:val="single" w:sz="6" w:space="0" w:color="000000"/>
               <w:right w:val="single" w:sz="6" w:space="0" w:color="000000"/>
             </w:tcBorders>
-            <w:hideMark/>
           </w:tcPr>
           <w:p>
             <w:pPr>
@@ -5236,12 +5229,6 @@
               <w:spacing w:before="21"/>
               <w:ind w:right="60"/>
             </w:pPr>
-            <w:r>
-              <w:t>1</w:t>
-            </w:r>
-            <w:r>
-              <w:t>6</w:t>
-            </w:r>
           </w:p>
         </w:tc>
         <w:tc>
@@ -5253,7 +5240,6 @@
               <w:bottom w:val="single" w:sz="6" w:space="0" w:color="000000"/>
               <w:right w:val="single" w:sz="6" w:space="0" w:color="000000"/>
             </w:tcBorders>
-            <w:hideMark/>
           </w:tcPr>
           <w:p>
             <w:pPr>
@@ -5261,9 +5247,6 @@
               <w:spacing w:before="16"/>
               <w:ind w:left="77"/>
             </w:pPr>
-            <w:r>
-              <w:t>Side Menu in Admin Dashboard</w:t>
-            </w:r>
           </w:p>
         </w:tc>
         <w:tc>
@@ -5275,7 +5258,6 @@
               <w:bottom w:val="single" w:sz="6" w:space="0" w:color="000000"/>
               <w:right w:val="single" w:sz="6" w:space="0" w:color="000000"/>
             </w:tcBorders>
-            <w:hideMark/>
           </w:tcPr>
           <w:p>
             <w:pPr>
@@ -5283,9 +5265,6 @@
               <w:spacing w:before="21"/>
               <w:ind w:left="177"/>
             </w:pPr>
-            <w:r>
-              <w:t>High</w:t>
-            </w:r>
           </w:p>
         </w:tc>
         <w:tc>
@@ -5298,38 +5277,6 @@
               <w:right w:val="single" w:sz="6" w:space="0" w:color="000000"/>
             </w:tcBorders>
           </w:tcPr>
-          <w:p>
-            <w:pPr>
-              <w:pStyle w:val="TableParagraph"/>
-              <w:numPr>
-                <w:ilvl w:val="0"/>
-                <w:numId w:val="45"/>
-              </w:numPr>
-              <w:spacing w:before="26" w:line="256" w:lineRule="auto"/>
-              <w:ind w:right="286"/>
-            </w:pPr>
-            <w:r>
-              <w:t>User (Admin) logins to the system</w:t>
-            </w:r>
-          </w:p>
-          <w:p>
-            <w:pPr>
-              <w:pStyle w:val="TableParagraph"/>
-              <w:numPr>
-                <w:ilvl w:val="0"/>
-                <w:numId w:val="45"/>
-              </w:numPr>
-              <w:spacing w:before="26" w:line="256" w:lineRule="auto"/>
-              <w:ind w:right="286"/>
-            </w:pPr>
-            <w:r>
-              <w:t xml:space="preserve">On successful login, the system will navigate to </w:t>
-            </w:r>
-            <w:r>
-              <w:lastRenderedPageBreak/>
-              <w:t>Admin Dashboard Screen</w:t>
-            </w:r>
-          </w:p>
           <w:p>
             <w:pPr>
               <w:pStyle w:val="TableParagraph"/>
@@ -5354,31 +5301,6 @@
               <w:spacing w:before="21" w:line="244" w:lineRule="auto"/>
               <w:ind w:left="127" w:right="481"/>
             </w:pPr>
-            <w:r>
-              <w:lastRenderedPageBreak/>
-              <w:t>The system will show the following sections on Side Nav Menu</w:t>
-            </w:r>
-          </w:p>
-          <w:p>
-            <w:pPr>
-              <w:pStyle w:val="TableParagraph"/>
-              <w:spacing w:before="21" w:line="244" w:lineRule="auto"/>
-              <w:ind w:left="127" w:right="481"/>
-            </w:pPr>
-          </w:p>
-          <w:p>
-            <w:pPr>
-              <w:pStyle w:val="TableParagraph"/>
-              <w:spacing w:before="21" w:line="244" w:lineRule="auto"/>
-              <w:ind w:left="127" w:right="481"/>
-            </w:pPr>
-            <w:r>
-              <w:t xml:space="preserve">Doctor, Patient, </w:t>
-            </w:r>
-            <w:r>
-              <w:lastRenderedPageBreak/>
-              <w:t xml:space="preserve">Specializations, Medicine </w:t>
-            </w:r>
           </w:p>
         </w:tc>
         <w:tc>
@@ -5390,7 +5312,6 @@
               <w:bottom w:val="single" w:sz="6" w:space="0" w:color="000000"/>
               <w:right w:val="single" w:sz="6" w:space="0" w:color="000000"/>
             </w:tcBorders>
-            <w:hideMark/>
           </w:tcPr>
           <w:p>
             <w:pPr>
@@ -5398,14 +5319,6 @@
               <w:spacing w:before="21" w:line="242" w:lineRule="auto"/>
               <w:ind w:right="41"/>
             </w:pPr>
-            <w:r>
-              <w:lastRenderedPageBreak/>
-              <w:t xml:space="preserve">The side Menu section is displayed with Doctor, Patient, Specialization, Medicine, </w:t>
-            </w:r>
-            <w:r>
-              <w:lastRenderedPageBreak/>
-              <w:t>Treatment Sections.</w:t>
-            </w:r>
           </w:p>
         </w:tc>
         <w:tc>
@@ -5417,7 +5330,6 @@
               <w:bottom w:val="single" w:sz="6" w:space="0" w:color="000000"/>
               <w:right w:val="single" w:sz="6" w:space="0" w:color="000000"/>
             </w:tcBorders>
-            <w:hideMark/>
           </w:tcPr>
           <w:p>
             <w:pPr>
@@ -5425,10 +5337,6 @@
               <w:spacing w:before="21"/>
               <w:ind w:left="27" w:right="3"/>
             </w:pPr>
-            <w:r>
-              <w:lastRenderedPageBreak/>
-              <w:t>Success</w:t>
-            </w:r>
           </w:p>
         </w:tc>
         <w:tc>
@@ -5441,7 +5349,6 @@
               <w:bottom w:val="single" w:sz="6" w:space="0" w:color="000000"/>
               <w:right w:val="single" w:sz="6" w:space="0" w:color="000000"/>
             </w:tcBorders>
-            <w:hideMark/>
           </w:tcPr>
           <w:p>
             <w:pPr>
@@ -5449,9 +5356,6 @@
               <w:spacing w:before="21" w:line="259" w:lineRule="auto"/>
               <w:ind w:left="313" w:right="-13" w:hanging="300"/>
             </w:pPr>
-            <w:r>
-              <w:t>Gopi</w:t>
-            </w:r>
           </w:p>
         </w:tc>
       </w:tr>
@@ -5471,7 +5375,6 @@
               <w:bottom w:val="single" w:sz="6" w:space="0" w:color="000000"/>
               <w:right w:val="single" w:sz="6" w:space="0" w:color="000000"/>
             </w:tcBorders>
-            <w:hideMark/>
           </w:tcPr>
           <w:p>
             <w:pPr>
@@ -5479,12 +5382,6 @@
               <w:spacing w:before="21"/>
               <w:ind w:right="60"/>
             </w:pPr>
-            <w:r>
-              <w:t>1</w:t>
-            </w:r>
-            <w:r>
-              <w:t>7</w:t>
-            </w:r>
           </w:p>
         </w:tc>
         <w:tc>
@@ -5496,7 +5393,6 @@
               <w:bottom w:val="single" w:sz="6" w:space="0" w:color="000000"/>
               <w:right w:val="single" w:sz="6" w:space="0" w:color="000000"/>
             </w:tcBorders>
-            <w:hideMark/>
           </w:tcPr>
           <w:p>
             <w:pPr>
@@ -5504,9 +5400,6 @@
               <w:spacing w:before="16"/>
               <w:ind w:left="77"/>
             </w:pPr>
-            <w:r>
-              <w:t>List of Hospital Branch</w:t>
-            </w:r>
           </w:p>
         </w:tc>
         <w:tc>
@@ -5518,7 +5411,6 @@
               <w:bottom w:val="single" w:sz="6" w:space="0" w:color="000000"/>
               <w:right w:val="single" w:sz="6" w:space="0" w:color="000000"/>
             </w:tcBorders>
-            <w:hideMark/>
           </w:tcPr>
           <w:p>
             <w:pPr>
@@ -5526,9 +5418,6 @@
               <w:spacing w:before="21"/>
               <w:ind w:left="197"/>
             </w:pPr>
-            <w:r>
-              <w:t>High</w:t>
-            </w:r>
           </w:p>
         </w:tc>
         <w:tc>
@@ -5541,68 +5430,6 @@
               <w:right w:val="single" w:sz="6" w:space="0" w:color="000000"/>
             </w:tcBorders>
           </w:tcPr>
-          <w:p>
-            <w:pPr>
-              <w:pStyle w:val="TableParagraph"/>
-              <w:numPr>
-                <w:ilvl w:val="0"/>
-                <w:numId w:val="40"/>
-              </w:numPr>
-              <w:spacing w:before="26" w:line="256" w:lineRule="auto"/>
-              <w:ind w:right="286"/>
-            </w:pPr>
-            <w:r>
-              <w:t>User (Admin) logins to the system</w:t>
-            </w:r>
-          </w:p>
-          <w:p>
-            <w:pPr>
-              <w:pStyle w:val="TableParagraph"/>
-              <w:numPr>
-                <w:ilvl w:val="0"/>
-                <w:numId w:val="40"/>
-              </w:numPr>
-              <w:spacing w:before="26" w:line="256" w:lineRule="auto"/>
-              <w:ind w:right="286"/>
-            </w:pPr>
-            <w:r>
-              <w:t>On successful login, the system will navigate to Admin Dashboard Screen</w:t>
-            </w:r>
-          </w:p>
-          <w:p>
-            <w:pPr>
-              <w:pStyle w:val="TableParagraph"/>
-              <w:numPr>
-                <w:ilvl w:val="0"/>
-                <w:numId w:val="40"/>
-              </w:numPr>
-              <w:spacing w:before="26" w:line="256" w:lineRule="auto"/>
-              <w:ind w:right="286"/>
-            </w:pPr>
-            <w:r>
-              <w:t xml:space="preserve">Click on the Hospital Branch in </w:t>
-            </w:r>
-            <w:r>
-              <w:t xml:space="preserve">the </w:t>
-            </w:r>
-            <w:r>
-              <w:t>menu from Side Nav</w:t>
-            </w:r>
-          </w:p>
-          <w:p>
-            <w:pPr>
-              <w:pStyle w:val="TableParagraph"/>
-              <w:numPr>
-                <w:ilvl w:val="0"/>
-                <w:numId w:val="40"/>
-              </w:numPr>
-              <w:spacing w:before="26" w:line="256" w:lineRule="auto"/>
-              <w:ind w:right="286"/>
-            </w:pPr>
-            <w:r>
-              <w:t>The system will navigate to List of Hospital Branch Screen</w:t>
-            </w:r>
-          </w:p>
           <w:p>
             <w:pPr>
               <w:pStyle w:val="TableParagraph"/>
@@ -5620,7 +5447,6 @@
               <w:bottom w:val="single" w:sz="6" w:space="0" w:color="000000"/>
               <w:right w:val="single" w:sz="6" w:space="0" w:color="000000"/>
             </w:tcBorders>
-            <w:hideMark/>
           </w:tcPr>
           <w:p>
             <w:pPr>
@@ -5628,9 +5454,6 @@
               <w:spacing w:before="3" w:line="254" w:lineRule="auto"/>
               <w:ind w:left="120" w:right="311" w:hanging="5"/>
             </w:pPr>
-            <w:r>
-              <w:t>Previously added records will be shown in the grid</w:t>
-            </w:r>
           </w:p>
         </w:tc>
         <w:tc>
@@ -5642,7 +5465,6 @@
               <w:bottom w:val="single" w:sz="6" w:space="0" w:color="000000"/>
               <w:right w:val="single" w:sz="6" w:space="0" w:color="000000"/>
             </w:tcBorders>
-            <w:hideMark/>
           </w:tcPr>
           <w:p>
             <w:pPr>
@@ -5650,9 +5472,6 @@
               <w:spacing w:before="21"/>
               <w:ind w:left="122" w:right="50"/>
             </w:pPr>
-            <w:r>
-              <w:t>The system is showed Hospital Branch records in a grid on the List of Hospital Branch Screen</w:t>
-            </w:r>
           </w:p>
         </w:tc>
         <w:tc>
@@ -5664,7 +5483,6 @@
               <w:bottom w:val="single" w:sz="6" w:space="0" w:color="000000"/>
               <w:right w:val="single" w:sz="6" w:space="0" w:color="000000"/>
             </w:tcBorders>
-            <w:hideMark/>
           </w:tcPr>
           <w:p>
             <w:pPr>
@@ -5672,9 +5490,6 @@
               <w:spacing w:before="21"/>
               <w:ind w:left="27" w:right="3"/>
             </w:pPr>
-            <w:r>
-              <w:t>Success</w:t>
-            </w:r>
           </w:p>
         </w:tc>
         <w:tc>
@@ -5687,7 +5502,6 @@
               <w:bottom w:val="single" w:sz="6" w:space="0" w:color="000000"/>
               <w:right w:val="single" w:sz="6" w:space="0" w:color="000000"/>
             </w:tcBorders>
-            <w:hideMark/>
           </w:tcPr>
           <w:p>
             <w:pPr>
@@ -5695,9 +5509,6 @@
               <w:spacing w:before="21" w:line="259" w:lineRule="auto"/>
               <w:ind w:left="193" w:right="-13" w:hanging="60"/>
             </w:pPr>
-            <w:r>
-              <w:t>Gopi</w:t>
-            </w:r>
           </w:p>
         </w:tc>
       </w:tr>
@@ -5717,7 +5528,6 @@
               <w:bottom w:val="single" w:sz="6" w:space="0" w:color="000000"/>
               <w:right w:val="single" w:sz="6" w:space="0" w:color="000000"/>
             </w:tcBorders>
-            <w:hideMark/>
           </w:tcPr>
           <w:p>
             <w:pPr>
@@ -5725,12 +5535,6 @@
               <w:spacing w:before="21"/>
               <w:ind w:right="60"/>
             </w:pPr>
-            <w:r>
-              <w:t>1</w:t>
-            </w:r>
-            <w:r>
-              <w:t>8</w:t>
-            </w:r>
           </w:p>
         </w:tc>
         <w:tc>
@@ -5742,7 +5546,6 @@
               <w:bottom w:val="single" w:sz="6" w:space="0" w:color="000000"/>
               <w:right w:val="single" w:sz="6" w:space="0" w:color="000000"/>
             </w:tcBorders>
-            <w:hideMark/>
           </w:tcPr>
           <w:p>
             <w:pPr>
@@ -5750,9 +5553,6 @@
               <w:spacing w:before="16"/>
               <w:ind w:left="77"/>
             </w:pPr>
-            <w:r>
-              <w:t>Add Hospital Branch Screen</w:t>
-            </w:r>
           </w:p>
         </w:tc>
         <w:tc>
@@ -5764,7 +5564,6 @@
               <w:bottom w:val="single" w:sz="6" w:space="0" w:color="000000"/>
               <w:right w:val="single" w:sz="6" w:space="0" w:color="000000"/>
             </w:tcBorders>
-            <w:hideMark/>
           </w:tcPr>
           <w:p>
             <w:pPr>
@@ -5772,9 +5571,6 @@
               <w:spacing w:before="21"/>
               <w:ind w:left="197"/>
             </w:pPr>
-            <w:r>
-              <w:t>High</w:t>
-            </w:r>
           </w:p>
         </w:tc>
         <w:tc>
@@ -5787,80 +5583,6 @@
               <w:right w:val="single" w:sz="6" w:space="0" w:color="000000"/>
             </w:tcBorders>
           </w:tcPr>
-          <w:p>
-            <w:pPr>
-              <w:pStyle w:val="TableParagraph"/>
-              <w:numPr>
-                <w:ilvl w:val="0"/>
-                <w:numId w:val="41"/>
-              </w:numPr>
-              <w:spacing w:before="26" w:line="256" w:lineRule="auto"/>
-              <w:ind w:right="286"/>
-            </w:pPr>
-            <w:r>
-              <w:t>User (Admin) logins to the system</w:t>
-            </w:r>
-          </w:p>
-          <w:p>
-            <w:pPr>
-              <w:pStyle w:val="TableParagraph"/>
-              <w:numPr>
-                <w:ilvl w:val="0"/>
-                <w:numId w:val="41"/>
-              </w:numPr>
-              <w:spacing w:before="26" w:line="256" w:lineRule="auto"/>
-              <w:ind w:right="286"/>
-            </w:pPr>
-            <w:r>
-              <w:t>On successful login, the system will navigate to Admin Dashboard Screen</w:t>
-            </w:r>
-          </w:p>
-          <w:p>
-            <w:pPr>
-              <w:pStyle w:val="TableParagraph"/>
-              <w:numPr>
-                <w:ilvl w:val="0"/>
-                <w:numId w:val="41"/>
-              </w:numPr>
-              <w:spacing w:before="26" w:line="256" w:lineRule="auto"/>
-              <w:ind w:right="286"/>
-            </w:pPr>
-            <w:r>
-              <w:t>Click on the Hospital Branch menu from Side Nav</w:t>
-            </w:r>
-          </w:p>
-          <w:p>
-            <w:pPr>
-              <w:pStyle w:val="TableParagraph"/>
-              <w:numPr>
-                <w:ilvl w:val="0"/>
-                <w:numId w:val="41"/>
-              </w:numPr>
-              <w:spacing w:before="26" w:line="256" w:lineRule="auto"/>
-              <w:ind w:right="286"/>
-            </w:pPr>
-            <w:r>
-              <w:t>The system will navigate to List of Hospital Branch Screen</w:t>
-            </w:r>
-          </w:p>
-          <w:p>
-            <w:pPr>
-              <w:pStyle w:val="TableParagraph"/>
-              <w:numPr>
-                <w:ilvl w:val="0"/>
-                <w:numId w:val="41"/>
-              </w:numPr>
-              <w:spacing w:before="26" w:line="256" w:lineRule="auto"/>
-              <w:ind w:right="286"/>
-            </w:pPr>
-            <w:r>
-              <w:t xml:space="preserve">Click on Add Hospital </w:t>
-            </w:r>
-            <w:r>
-              <w:lastRenderedPageBreak/>
-              <w:t>Branch Button</w:t>
-            </w:r>
-          </w:p>
           <w:p>
             <w:pPr>
               <w:pStyle w:val="TableParagraph"/>
@@ -5878,7 +5600,6 @@
               <w:bottom w:val="single" w:sz="6" w:space="0" w:color="000000"/>
               <w:right w:val="single" w:sz="6" w:space="0" w:color="000000"/>
             </w:tcBorders>
-            <w:hideMark/>
           </w:tcPr>
           <w:p>
             <w:pPr>
@@ -5886,10 +5607,6 @@
               <w:spacing w:before="3" w:line="254" w:lineRule="auto"/>
               <w:ind w:left="90" w:right="311"/>
             </w:pPr>
-            <w:r>
-              <w:lastRenderedPageBreak/>
-              <w:t>The system will display a set of form fields with the button Create Hospital Branch to submit the data.</w:t>
-            </w:r>
           </w:p>
         </w:tc>
         <w:tc>
@@ -5901,7 +5618,6 @@
               <w:bottom w:val="single" w:sz="6" w:space="0" w:color="000000"/>
               <w:right w:val="single" w:sz="6" w:space="0" w:color="000000"/>
             </w:tcBorders>
-            <w:hideMark/>
           </w:tcPr>
           <w:p>
             <w:pPr>
@@ -5909,9 +5625,6 @@
               <w:spacing w:before="21"/>
               <w:ind w:left="122" w:right="50" w:firstLine="60"/>
             </w:pPr>
-            <w:r>
-              <w:t>The system showed Form Fields to create a new hospital branch</w:t>
-            </w:r>
           </w:p>
         </w:tc>
         <w:tc>
@@ -5923,7 +5636,6 @@
               <w:bottom w:val="single" w:sz="6" w:space="0" w:color="000000"/>
               <w:right w:val="single" w:sz="6" w:space="0" w:color="000000"/>
             </w:tcBorders>
-            <w:hideMark/>
           </w:tcPr>
           <w:p>
             <w:pPr>
@@ -5931,9 +5643,6 @@
               <w:spacing w:before="21"/>
               <w:ind w:left="27" w:right="3"/>
             </w:pPr>
-            <w:r>
-              <w:t>Success</w:t>
-            </w:r>
           </w:p>
         </w:tc>
         <w:tc>
@@ -5946,7 +5655,6 @@
               <w:bottom w:val="single" w:sz="6" w:space="0" w:color="000000"/>
               <w:right w:val="single" w:sz="6" w:space="0" w:color="000000"/>
             </w:tcBorders>
-            <w:hideMark/>
           </w:tcPr>
           <w:p>
             <w:pPr>
@@ -5954,9 +5662,6 @@
               <w:spacing w:before="21" w:line="259" w:lineRule="auto"/>
               <w:ind w:left="193" w:right="-13" w:hanging="60"/>
             </w:pPr>
-            <w:r>
-              <w:t>Gopi</w:t>
-            </w:r>
           </w:p>
         </w:tc>
       </w:tr>
@@ -5976,7 +5681,6 @@
               <w:bottom w:val="single" w:sz="6" w:space="0" w:color="000000"/>
               <w:right w:val="single" w:sz="6" w:space="0" w:color="000000"/>
             </w:tcBorders>
-            <w:hideMark/>
           </w:tcPr>
           <w:p>
             <w:pPr>
@@ -5984,9 +5688,6 @@
               <w:spacing w:before="21"/>
               <w:ind w:right="60"/>
             </w:pPr>
-            <w:r>
-              <w:t>19</w:t>
-            </w:r>
           </w:p>
         </w:tc>
         <w:tc>
@@ -5998,7 +5699,6 @@
               <w:bottom w:val="single" w:sz="6" w:space="0" w:color="000000"/>
               <w:right w:val="single" w:sz="6" w:space="0" w:color="000000"/>
             </w:tcBorders>
-            <w:hideMark/>
           </w:tcPr>
           <w:p>
             <w:pPr>
@@ -6006,9 +5706,6 @@
               <w:spacing w:before="16"/>
               <w:ind w:left="77"/>
             </w:pPr>
-            <w:r>
-              <w:t>Edit Hospital Branch Screen</w:t>
-            </w:r>
           </w:p>
         </w:tc>
         <w:tc>
@@ -6020,7 +5717,6 @@
               <w:bottom w:val="single" w:sz="6" w:space="0" w:color="000000"/>
               <w:right w:val="single" w:sz="6" w:space="0" w:color="000000"/>
             </w:tcBorders>
-            <w:hideMark/>
           </w:tcPr>
           <w:p>
             <w:pPr>
@@ -6028,9 +5724,6 @@
               <w:spacing w:before="21"/>
               <w:ind w:left="197"/>
             </w:pPr>
-            <w:r>
-              <w:t>High</w:t>
-            </w:r>
           </w:p>
         </w:tc>
         <w:tc>
@@ -6043,76 +5736,6 @@
               <w:right w:val="single" w:sz="6" w:space="0" w:color="000000"/>
             </w:tcBorders>
           </w:tcPr>
-          <w:p>
-            <w:pPr>
-              <w:pStyle w:val="TableParagraph"/>
-              <w:numPr>
-                <w:ilvl w:val="0"/>
-                <w:numId w:val="42"/>
-              </w:numPr>
-              <w:spacing w:before="26" w:line="256" w:lineRule="auto"/>
-              <w:ind w:right="286"/>
-            </w:pPr>
-            <w:r>
-              <w:t>User (Admin) logins to the system</w:t>
-            </w:r>
-          </w:p>
-          <w:p>
-            <w:pPr>
-              <w:pStyle w:val="TableParagraph"/>
-              <w:numPr>
-                <w:ilvl w:val="0"/>
-                <w:numId w:val="42"/>
-              </w:numPr>
-              <w:spacing w:before="26" w:line="256" w:lineRule="auto"/>
-              <w:ind w:right="286"/>
-            </w:pPr>
-            <w:r>
-              <w:t>On successful login, the system will navigate to Admin Dashboard Screen</w:t>
-            </w:r>
-          </w:p>
-          <w:p>
-            <w:pPr>
-              <w:pStyle w:val="TableParagraph"/>
-              <w:numPr>
-                <w:ilvl w:val="0"/>
-                <w:numId w:val="42"/>
-              </w:numPr>
-              <w:spacing w:before="26" w:line="256" w:lineRule="auto"/>
-              <w:ind w:right="286"/>
-            </w:pPr>
-            <w:r>
-              <w:t>Click on the Hospital Branch menu from Side Nav</w:t>
-            </w:r>
-          </w:p>
-          <w:p>
-            <w:pPr>
-              <w:pStyle w:val="TableParagraph"/>
-              <w:numPr>
-                <w:ilvl w:val="0"/>
-                <w:numId w:val="42"/>
-              </w:numPr>
-              <w:spacing w:before="26" w:line="256" w:lineRule="auto"/>
-              <w:ind w:right="286"/>
-            </w:pPr>
-            <w:r>
-              <w:t>The system will navigate to List of Hospital Branch Screen</w:t>
-            </w:r>
-          </w:p>
-          <w:p>
-            <w:pPr>
-              <w:pStyle w:val="TableParagraph"/>
-              <w:numPr>
-                <w:ilvl w:val="0"/>
-                <w:numId w:val="42"/>
-              </w:numPr>
-              <w:spacing w:before="26" w:line="256" w:lineRule="auto"/>
-              <w:ind w:right="286"/>
-            </w:pPr>
-            <w:r>
-              <w:t>Click on the Edit Hospital Branch Button from the grid</w:t>
-            </w:r>
-          </w:p>
           <w:p>
             <w:pPr>
               <w:pStyle w:val="TableParagraph"/>
@@ -6130,7 +5753,6 @@
               <w:bottom w:val="single" w:sz="6" w:space="0" w:color="000000"/>
               <w:right w:val="single" w:sz="6" w:space="0" w:color="000000"/>
             </w:tcBorders>
-            <w:hideMark/>
           </w:tcPr>
           <w:p>
             <w:pPr>
@@ -6138,9 +5760,6 @@
               <w:spacing w:before="3" w:line="254" w:lineRule="auto"/>
               <w:ind w:left="174" w:right="311"/>
             </w:pPr>
-            <w:r>
-              <w:t>The system will display a set of form fields with the button Update Hospital Branch to update the Hospital Branch data.</w:t>
-            </w:r>
           </w:p>
         </w:tc>
         <w:tc>
@@ -6152,7 +5771,6 @@
               <w:bottom w:val="single" w:sz="6" w:space="0" w:color="000000"/>
               <w:right w:val="single" w:sz="6" w:space="0" w:color="000000"/>
             </w:tcBorders>
-            <w:hideMark/>
           </w:tcPr>
           <w:p>
             <w:pPr>
@@ -6160,15 +5778,6 @@
               <w:spacing w:before="21"/>
               <w:ind w:left="122" w:right="50"/>
             </w:pPr>
-            <w:r>
-              <w:t xml:space="preserve">The system showed Form Fields to update </w:t>
-            </w:r>
-            <w:r>
-              <w:t xml:space="preserve">the </w:t>
-            </w:r>
-            <w:r>
-              <w:t>existing Hospital Branch</w:t>
-            </w:r>
           </w:p>
         </w:tc>
         <w:tc>
@@ -6180,7 +5789,6 @@
               <w:bottom w:val="single" w:sz="6" w:space="0" w:color="000000"/>
               <w:right w:val="single" w:sz="6" w:space="0" w:color="000000"/>
             </w:tcBorders>
-            <w:hideMark/>
           </w:tcPr>
           <w:p>
             <w:pPr>
@@ -6188,9 +5796,6 @@
               <w:spacing w:before="21"/>
               <w:ind w:left="27" w:right="3"/>
             </w:pPr>
-            <w:r>
-              <w:t>Success</w:t>
-            </w:r>
           </w:p>
         </w:tc>
         <w:tc>
@@ -6203,7 +5808,6 @@
               <w:bottom w:val="single" w:sz="6" w:space="0" w:color="000000"/>
               <w:right w:val="single" w:sz="6" w:space="0" w:color="000000"/>
             </w:tcBorders>
-            <w:hideMark/>
           </w:tcPr>
           <w:p>
             <w:pPr>
@@ -6211,9 +5815,6 @@
               <w:spacing w:before="21" w:line="259" w:lineRule="auto"/>
               <w:ind w:left="193" w:right="-13" w:hanging="60"/>
             </w:pPr>
-            <w:r>
-              <w:t>Gopi</w:t>
-            </w:r>
           </w:p>
         </w:tc>
       </w:tr>
@@ -6233,7 +5834,6 @@
               <w:bottom w:val="single" w:sz="6" w:space="0" w:color="000000"/>
               <w:right w:val="single" w:sz="6" w:space="0" w:color="000000"/>
             </w:tcBorders>
-            <w:hideMark/>
           </w:tcPr>
           <w:p>
             <w:pPr>
@@ -6241,12 +5841,6 @@
               <w:spacing w:before="21"/>
               <w:ind w:right="60"/>
             </w:pPr>
-            <w:r>
-              <w:t>2</w:t>
-            </w:r>
-            <w:r>
-              <w:t>0</w:t>
-            </w:r>
           </w:p>
         </w:tc>
         <w:tc>
@@ -6258,7 +5852,6 @@
               <w:bottom w:val="single" w:sz="6" w:space="0" w:color="000000"/>
               <w:right w:val="single" w:sz="6" w:space="0" w:color="000000"/>
             </w:tcBorders>
-            <w:hideMark/>
           </w:tcPr>
           <w:p>
             <w:pPr>
@@ -6266,9 +5859,6 @@
               <w:spacing w:before="21" w:line="256" w:lineRule="auto"/>
               <w:ind w:left="52" w:right="20"/>
             </w:pPr>
-            <w:r>
-              <w:t xml:space="preserve">Delete Hospital Branch </w:t>
-            </w:r>
           </w:p>
         </w:tc>
         <w:tc>
@@ -6280,7 +5870,6 @@
               <w:bottom w:val="single" w:sz="6" w:space="0" w:color="000000"/>
               <w:right w:val="single" w:sz="6" w:space="0" w:color="000000"/>
             </w:tcBorders>
-            <w:hideMark/>
           </w:tcPr>
           <w:p>
             <w:pPr>
@@ -6288,9 +5877,6 @@
               <w:spacing w:before="21"/>
               <w:ind w:left="12" w:right="-15"/>
             </w:pPr>
-            <w:r>
-              <w:t>High</w:t>
-            </w:r>
           </w:p>
         </w:tc>
         <w:tc>
@@ -6303,80 +5889,6 @@
               <w:right w:val="single" w:sz="6" w:space="0" w:color="000000"/>
             </w:tcBorders>
           </w:tcPr>
-          <w:p>
-            <w:pPr>
-              <w:pStyle w:val="TableParagraph"/>
-              <w:numPr>
-                <w:ilvl w:val="0"/>
-                <w:numId w:val="43"/>
-              </w:numPr>
-              <w:spacing w:before="26" w:line="256" w:lineRule="auto"/>
-              <w:ind w:right="286"/>
-            </w:pPr>
-            <w:r>
-              <w:t>User (Admin) logins to the system</w:t>
-            </w:r>
-          </w:p>
-          <w:p>
-            <w:pPr>
-              <w:pStyle w:val="TableParagraph"/>
-              <w:numPr>
-                <w:ilvl w:val="0"/>
-                <w:numId w:val="43"/>
-              </w:numPr>
-              <w:spacing w:before="26" w:line="256" w:lineRule="auto"/>
-              <w:ind w:right="286"/>
-            </w:pPr>
-            <w:r>
-              <w:t>On successful login, the system will navigate to Hospital Branch Dashboard Screen</w:t>
-            </w:r>
-          </w:p>
-          <w:p>
-            <w:pPr>
-              <w:pStyle w:val="TableParagraph"/>
-              <w:numPr>
-                <w:ilvl w:val="0"/>
-                <w:numId w:val="43"/>
-              </w:numPr>
-              <w:spacing w:before="26" w:line="256" w:lineRule="auto"/>
-              <w:ind w:right="286"/>
-            </w:pPr>
-            <w:r>
-              <w:t>Click on the Hospital Branch menu from Side Nav</w:t>
-            </w:r>
-          </w:p>
-          <w:p>
-            <w:pPr>
-              <w:pStyle w:val="TableParagraph"/>
-              <w:numPr>
-                <w:ilvl w:val="0"/>
-                <w:numId w:val="43"/>
-              </w:numPr>
-              <w:spacing w:before="26" w:line="256" w:lineRule="auto"/>
-              <w:ind w:right="286"/>
-            </w:pPr>
-            <w:r>
-              <w:t xml:space="preserve">The system </w:t>
-            </w:r>
-            <w:r>
-              <w:lastRenderedPageBreak/>
-              <w:t>will navigate to List of Hospital Branch Screen</w:t>
-            </w:r>
-          </w:p>
-          <w:p>
-            <w:pPr>
-              <w:pStyle w:val="TableParagraph"/>
-              <w:numPr>
-                <w:ilvl w:val="0"/>
-                <w:numId w:val="43"/>
-              </w:numPr>
-              <w:spacing w:before="26" w:line="256" w:lineRule="auto"/>
-              <w:ind w:right="286"/>
-            </w:pPr>
-            <w:r>
-              <w:t>Click on Delete Hospital Branch Button from the grid</w:t>
-            </w:r>
-          </w:p>
           <w:p>
             <w:pPr>
               <w:pStyle w:val="TableParagraph"/>
@@ -6394,7 +5906,6 @@
               <w:bottom w:val="single" w:sz="6" w:space="0" w:color="000000"/>
               <w:right w:val="single" w:sz="6" w:space="0" w:color="000000"/>
             </w:tcBorders>
-            <w:hideMark/>
           </w:tcPr>
           <w:p>
             <w:pPr>
@@ -6402,20 +5913,6 @@
               <w:spacing w:before="21" w:line="259" w:lineRule="auto"/>
               <w:ind w:left="172" w:right="-14"/>
             </w:pPr>
-            <w:r>
-              <w:lastRenderedPageBreak/>
-              <w:t>The system will ask for delete record confirmation. On Yes, the record will be deleted from the grid.</w:t>
-            </w:r>
-          </w:p>
-          <w:p>
-            <w:pPr>
-              <w:pStyle w:val="TableParagraph"/>
-              <w:spacing w:before="21" w:line="259" w:lineRule="auto"/>
-              <w:ind w:left="172" w:right="-14"/>
-            </w:pPr>
-            <w:r>
-              <w:t>On No, the system remains in the same state</w:t>
-            </w:r>
           </w:p>
         </w:tc>
         <w:tc>
@@ -6427,7 +5924,6 @@
               <w:bottom w:val="single" w:sz="6" w:space="0" w:color="000000"/>
               <w:right w:val="single" w:sz="6" w:space="0" w:color="000000"/>
             </w:tcBorders>
-            <w:hideMark/>
           </w:tcPr>
           <w:p>
             <w:pPr>
@@ -6435,9 +5931,6 @@
               <w:spacing w:before="21" w:line="256" w:lineRule="auto"/>
               <w:ind w:left="47" w:right="39" w:hanging="2"/>
             </w:pPr>
-            <w:r>
-              <w:t>On clicking the delete button system asked for confirmation and on clicking yes, records get deleted and the grid refreshes with updated data from the server</w:t>
-            </w:r>
           </w:p>
         </w:tc>
         <w:tc>
@@ -6449,7 +5942,6 @@
               <w:bottom w:val="single" w:sz="6" w:space="0" w:color="000000"/>
               <w:right w:val="single" w:sz="6" w:space="0" w:color="000000"/>
             </w:tcBorders>
-            <w:hideMark/>
           </w:tcPr>
           <w:p>
             <w:pPr>
@@ -6457,9 +5949,6 @@
               <w:spacing w:before="21"/>
               <w:ind w:left="27" w:right="3"/>
             </w:pPr>
-            <w:r>
-              <w:t>Success</w:t>
-            </w:r>
           </w:p>
         </w:tc>
         <w:tc>
@@ -6472,39 +5961,7 @@
               <w:bottom w:val="single" w:sz="6" w:space="0" w:color="000000"/>
               <w:right w:val="single" w:sz="6" w:space="0" w:color="000000"/>
             </w:tcBorders>
-            <w:hideMark/>
-          </w:tcPr>
-          <w:p>
-            <w:pPr>
-              <w:pStyle w:val="TableParagraph"/>
-              <w:spacing w:before="21" w:line="259" w:lineRule="auto"/>
-              <w:ind w:left="13" w:right="-13"/>
-            </w:pPr>
-            <w:r>
-              <w:t>Gopi</w:t>
-            </w:r>
-          </w:p>
-          <w:p/>
-          <w:p/>
-          <w:p/>
-          <w:p/>
-          <w:p/>
-          <w:p/>
-          <w:p/>
-          <w:p>
-            <w:pPr>
-              <w:rPr>
-                <w:rFonts w:ascii="Times New Roman" w:eastAsia="Times New Roman" w:hAnsi="Times New Roman" w:cs="Times New Roman"/>
-              </w:rPr>
-            </w:pPr>
-          </w:p>
-          <w:p>
-            <w:pPr>
-              <w:rPr>
-                <w:rFonts w:ascii="Times New Roman" w:eastAsia="Times New Roman" w:hAnsi="Times New Roman" w:cs="Times New Roman"/>
-              </w:rPr>
-            </w:pPr>
-          </w:p>
+          </w:tcPr>
           <w:p/>
         </w:tc>
       </w:tr>
@@ -6684,12 +6141,6 @@
               <w:spacing w:before="21"/>
               <w:ind w:right="60"/>
             </w:pPr>
-            <w:r>
-              <w:t>2</w:t>
-            </w:r>
-            <w:r>
-              <w:t>1</w:t>
-            </w:r>
           </w:p>
         </w:tc>
         <w:tc>
@@ -6708,9 +6159,6 @@
               <w:spacing w:before="21" w:line="256" w:lineRule="auto"/>
               <w:ind w:left="52" w:right="20"/>
             </w:pPr>
-            <w:r>
-              <w:t xml:space="preserve">List of Patient </w:t>
-            </w:r>
           </w:p>
         </w:tc>
         <w:tc>
@@ -6729,9 +6177,6 @@
               <w:spacing w:before="21"/>
               <w:ind w:left="12" w:right="-15"/>
             </w:pPr>
-            <w:r>
-              <w:t>High</w:t>
-            </w:r>
           </w:p>
         </w:tc>
         <w:tc>
@@ -6747,71 +6192,9 @@
           <w:p>
             <w:pPr>
               <w:pStyle w:val="TableParagraph"/>
-              <w:numPr>
-                <w:ilvl w:val="0"/>
-                <w:numId w:val="40"/>
-              </w:numPr>
               <w:spacing w:before="26" w:line="256" w:lineRule="auto"/>
               <w:ind w:right="286"/>
             </w:pPr>
-            <w:r>
-              <w:t>User (Admin) logins to the system</w:t>
-            </w:r>
-          </w:p>
-          <w:p>
-            <w:pPr>
-              <w:pStyle w:val="TableParagraph"/>
-              <w:numPr>
-                <w:ilvl w:val="0"/>
-                <w:numId w:val="40"/>
-              </w:numPr>
-              <w:spacing w:before="26" w:line="256" w:lineRule="auto"/>
-              <w:ind w:right="286"/>
-            </w:pPr>
-            <w:r>
-              <w:t>On successful login, the system will navigate to Admin Dashboard Screen</w:t>
-            </w:r>
-          </w:p>
-          <w:p>
-            <w:pPr>
-              <w:pStyle w:val="TableParagraph"/>
-              <w:numPr>
-                <w:ilvl w:val="0"/>
-                <w:numId w:val="40"/>
-              </w:numPr>
-              <w:spacing w:before="26" w:line="256" w:lineRule="auto"/>
-              <w:ind w:right="286"/>
-            </w:pPr>
-            <w:r>
-              <w:t xml:space="preserve">Click on the Patient in </w:t>
-            </w:r>
-            <w:r>
-              <w:t xml:space="preserve">the </w:t>
-            </w:r>
-            <w:r>
-              <w:t>menu from Side Nav</w:t>
-            </w:r>
-          </w:p>
-          <w:p>
-            <w:pPr>
-              <w:pStyle w:val="TableParagraph"/>
-              <w:numPr>
-                <w:ilvl w:val="0"/>
-                <w:numId w:val="40"/>
-              </w:numPr>
-              <w:spacing w:before="26" w:line="256" w:lineRule="auto"/>
-              <w:ind w:right="286"/>
-            </w:pPr>
-            <w:r>
-              <w:t>The system will navigate to List of Patients Screen</w:t>
-            </w:r>
-          </w:p>
-          <w:p>
-            <w:pPr>
-              <w:pStyle w:val="TableParagraph"/>
-              <w:spacing w:before="26" w:line="256" w:lineRule="auto"/>
-              <w:ind w:right="286"/>
-            </w:pPr>
           </w:p>
         </w:tc>
         <w:tc>
@@ -6830,9 +6213,6 @@
               <w:spacing w:before="21" w:line="259" w:lineRule="auto"/>
               <w:ind w:left="172" w:right="-14"/>
             </w:pPr>
-            <w:r>
-              <w:t>Previously added records will be shown in the grid</w:t>
-            </w:r>
           </w:p>
         </w:tc>
         <w:tc>
@@ -6851,9 +6231,6 @@
               <w:spacing w:before="21" w:line="256" w:lineRule="auto"/>
               <w:ind w:left="47" w:right="39" w:hanging="2"/>
             </w:pPr>
-            <w:r>
-              <w:t>The system is showed Patient records in a grid on the List of Patients Screen</w:t>
-            </w:r>
           </w:p>
         </w:tc>
         <w:tc>
@@ -6872,9 +6249,6 @@
               <w:spacing w:before="21"/>
               <w:ind w:left="27" w:right="3"/>
             </w:pPr>
-            <w:r>
-              <w:t>Success</w:t>
-            </w:r>
           </w:p>
         </w:tc>
         <w:tc>
@@ -6894,9 +6268,6 @@
               <w:spacing w:before="21" w:line="259" w:lineRule="auto"/>
               <w:ind w:left="13" w:right="-13"/>
             </w:pPr>
-            <w:r>
-              <w:t>Gopi</w:t>
-            </w:r>
           </w:p>
         </w:tc>
       </w:tr>
@@ -6923,12 +6294,6 @@
               <w:spacing w:before="21"/>
               <w:ind w:right="60"/>
             </w:pPr>
-            <w:r>
-              <w:t>2</w:t>
-            </w:r>
-            <w:r>
-              <w:t>2</w:t>
-            </w:r>
           </w:p>
         </w:tc>
         <w:tc>
@@ -6947,9 +6312,6 @@
               <w:spacing w:before="21" w:line="256" w:lineRule="auto"/>
               <w:ind w:left="52" w:right="20"/>
             </w:pPr>
-            <w:r>
-              <w:t>Add Patient Screen</w:t>
-            </w:r>
           </w:p>
         </w:tc>
         <w:tc>
@@ -6968,9 +6330,6 @@
               <w:spacing w:before="21"/>
               <w:ind w:left="12" w:right="-15"/>
             </w:pPr>
-            <w:r>
-              <w:t>High</w:t>
-            </w:r>
           </w:p>
         </w:tc>
         <w:tc>
@@ -6986,80 +6345,9 @@
           <w:p>
             <w:pPr>
               <w:pStyle w:val="TableParagraph"/>
-              <w:numPr>
-                <w:ilvl w:val="0"/>
-                <w:numId w:val="41"/>
-              </w:numPr>
               <w:spacing w:before="26" w:line="256" w:lineRule="auto"/>
               <w:ind w:right="286"/>
             </w:pPr>
-            <w:r>
-              <w:t>User (Admin) logins to the system</w:t>
-            </w:r>
-          </w:p>
-          <w:p>
-            <w:pPr>
-              <w:pStyle w:val="TableParagraph"/>
-              <w:numPr>
-                <w:ilvl w:val="0"/>
-                <w:numId w:val="41"/>
-              </w:numPr>
-              <w:spacing w:before="26" w:line="256" w:lineRule="auto"/>
-              <w:ind w:right="286"/>
-            </w:pPr>
-            <w:r>
-              <w:t>On successful login, the system will navigate to Admin Dashboard Screen</w:t>
-            </w:r>
-          </w:p>
-          <w:p>
-            <w:pPr>
-              <w:pStyle w:val="TableParagraph"/>
-              <w:numPr>
-                <w:ilvl w:val="0"/>
-                <w:numId w:val="41"/>
-              </w:numPr>
-              <w:spacing w:before="26" w:line="256" w:lineRule="auto"/>
-              <w:ind w:right="286"/>
-            </w:pPr>
-            <w:r>
-              <w:lastRenderedPageBreak/>
-              <w:t>Click on the Patient menu from Side Nav</w:t>
-            </w:r>
-          </w:p>
-          <w:p>
-            <w:pPr>
-              <w:pStyle w:val="TableParagraph"/>
-              <w:numPr>
-                <w:ilvl w:val="0"/>
-                <w:numId w:val="41"/>
-              </w:numPr>
-              <w:spacing w:before="26" w:line="256" w:lineRule="auto"/>
-              <w:ind w:right="286"/>
-            </w:pPr>
-            <w:r>
-              <w:t>The system will navigate to List of Patients Screen</w:t>
-            </w:r>
-          </w:p>
-          <w:p>
-            <w:pPr>
-              <w:pStyle w:val="TableParagraph"/>
-              <w:numPr>
-                <w:ilvl w:val="0"/>
-                <w:numId w:val="41"/>
-              </w:numPr>
-              <w:spacing w:before="26" w:line="256" w:lineRule="auto"/>
-              <w:ind w:right="286"/>
-            </w:pPr>
-            <w:r>
-              <w:t>Click on Add Patient Button</w:t>
-            </w:r>
-          </w:p>
-          <w:p>
-            <w:pPr>
-              <w:pStyle w:val="TableParagraph"/>
-              <w:spacing w:before="26" w:line="256" w:lineRule="auto"/>
-              <w:ind w:right="286"/>
-            </w:pPr>
           </w:p>
         </w:tc>
         <w:tc>
@@ -7078,10 +6366,6 @@
               <w:spacing w:before="21" w:line="259" w:lineRule="auto"/>
               <w:ind w:left="172" w:right="-14"/>
             </w:pPr>
-            <w:r>
-              <w:lastRenderedPageBreak/>
-              <w:t>The system will display a set of form fields with the button Create Patient to submit the data.</w:t>
-            </w:r>
           </w:p>
         </w:tc>
         <w:tc>
@@ -7100,9 +6384,6 @@
               <w:spacing w:before="21" w:line="256" w:lineRule="auto"/>
               <w:ind w:left="47" w:right="39" w:hanging="2"/>
             </w:pPr>
-            <w:r>
-              <w:t>The system showed Form Fields to create a new patient.</w:t>
-            </w:r>
           </w:p>
         </w:tc>
         <w:tc>
@@ -7121,9 +6402,6 @@
               <w:spacing w:before="21"/>
               <w:ind w:left="27" w:right="3"/>
             </w:pPr>
-            <w:r>
-              <w:t>Success</w:t>
-            </w:r>
           </w:p>
         </w:tc>
         <w:tc>
@@ -7143,9 +6421,6 @@
               <w:spacing w:before="21" w:line="259" w:lineRule="auto"/>
               <w:ind w:left="13" w:right="-13"/>
             </w:pPr>
-            <w:r>
-              <w:t>Gopi</w:t>
-            </w:r>
           </w:p>
         </w:tc>
       </w:tr>
@@ -7172,12 +6447,6 @@
               <w:spacing w:before="21"/>
               <w:ind w:right="60"/>
             </w:pPr>
-            <w:r>
-              <w:t>2</w:t>
-            </w:r>
-            <w:r>
-              <w:t>3</w:t>
-            </w:r>
           </w:p>
         </w:tc>
         <w:tc>
@@ -7196,9 +6465,6 @@
               <w:spacing w:before="21" w:line="256" w:lineRule="auto"/>
               <w:ind w:left="52" w:right="20"/>
             </w:pPr>
-            <w:r>
-              <w:t>Edit Patient Screen</w:t>
-            </w:r>
           </w:p>
         </w:tc>
         <w:tc>
@@ -7217,9 +6483,6 @@
               <w:spacing w:before="21"/>
               <w:ind w:left="12" w:right="-15"/>
             </w:pPr>
-            <w:r>
-              <w:t>High</w:t>
-            </w:r>
           </w:p>
         </w:tc>
         <w:tc>
@@ -7235,79 +6498,9 @@
           <w:p>
             <w:pPr>
               <w:pStyle w:val="TableParagraph"/>
-              <w:numPr>
-                <w:ilvl w:val="0"/>
-                <w:numId w:val="42"/>
-              </w:numPr>
               <w:spacing w:before="26" w:line="256" w:lineRule="auto"/>
               <w:ind w:right="286"/>
             </w:pPr>
-            <w:r>
-              <w:t>User (Admin) logins to the system</w:t>
-            </w:r>
-          </w:p>
-          <w:p>
-            <w:pPr>
-              <w:pStyle w:val="TableParagraph"/>
-              <w:numPr>
-                <w:ilvl w:val="0"/>
-                <w:numId w:val="42"/>
-              </w:numPr>
-              <w:spacing w:before="26" w:line="256" w:lineRule="auto"/>
-              <w:ind w:right="286"/>
-            </w:pPr>
-            <w:r>
-              <w:t>On successful login, the system will navigate to Admin Dashboard Screen</w:t>
-            </w:r>
-          </w:p>
-          <w:p>
-            <w:pPr>
-              <w:pStyle w:val="TableParagraph"/>
-              <w:numPr>
-                <w:ilvl w:val="0"/>
-                <w:numId w:val="42"/>
-              </w:numPr>
-              <w:spacing w:before="26" w:line="256" w:lineRule="auto"/>
-              <w:ind w:right="286"/>
-            </w:pPr>
-            <w:r>
-              <w:t>Click on the Patient menu from Side Nav</w:t>
-            </w:r>
-          </w:p>
-          <w:p>
-            <w:pPr>
-              <w:pStyle w:val="TableParagraph"/>
-              <w:numPr>
-                <w:ilvl w:val="0"/>
-                <w:numId w:val="42"/>
-              </w:numPr>
-              <w:spacing w:before="26" w:line="256" w:lineRule="auto"/>
-              <w:ind w:right="286"/>
-            </w:pPr>
-            <w:r>
-              <w:t>The system will navigate to List of Patients Screen</w:t>
-            </w:r>
-          </w:p>
-          <w:p>
-            <w:pPr>
-              <w:pStyle w:val="TableParagraph"/>
-              <w:numPr>
-                <w:ilvl w:val="0"/>
-                <w:numId w:val="42"/>
-              </w:numPr>
-              <w:spacing w:before="26" w:line="256" w:lineRule="auto"/>
-              <w:ind w:right="286"/>
-            </w:pPr>
-            <w:r>
-              <w:t>Click on the Edit Patient Button from the grid</w:t>
-            </w:r>
-          </w:p>
-          <w:p>
-            <w:pPr>
-              <w:pStyle w:val="TableParagraph"/>
-              <w:spacing w:before="26" w:line="256" w:lineRule="auto"/>
-              <w:ind w:right="286"/>
-            </w:pPr>
           </w:p>
         </w:tc>
         <w:tc>
@@ -7326,9 +6519,6 @@
               <w:spacing w:before="21" w:line="259" w:lineRule="auto"/>
               <w:ind w:left="84" w:right="-14"/>
             </w:pPr>
-            <w:r>
-              <w:t>The system will display a set of form fields with the button Update Patient to update the Patient data.</w:t>
-            </w:r>
           </w:p>
         </w:tc>
         <w:tc>
@@ -7347,9 +6537,6 @@
               <w:spacing w:before="21" w:line="256" w:lineRule="auto"/>
               <w:ind w:left="47" w:right="39" w:hanging="2"/>
             </w:pPr>
-            <w:r>
-              <w:t>The system showed Form Fields to update existing Patient</w:t>
-            </w:r>
           </w:p>
         </w:tc>
         <w:tc>
@@ -7368,9 +6555,6 @@
               <w:spacing w:before="21"/>
               <w:ind w:left="27" w:right="3"/>
             </w:pPr>
-            <w:r>
-              <w:t>Success</w:t>
-            </w:r>
           </w:p>
         </w:tc>
         <w:tc>
@@ -7390,9 +6574,6 @@
               <w:spacing w:before="21" w:line="259" w:lineRule="auto"/>
               <w:ind w:left="13" w:right="-13"/>
             </w:pPr>
-            <w:r>
-              <w:t>Gopi</w:t>
-            </w:r>
           </w:p>
         </w:tc>
       </w:tr>
@@ -7419,12 +6600,6 @@
               <w:spacing w:before="21"/>
               <w:ind w:right="60"/>
             </w:pPr>
-            <w:r>
-              <w:t>2</w:t>
-            </w:r>
-            <w:r>
-              <w:t>4</w:t>
-            </w:r>
           </w:p>
         </w:tc>
         <w:tc>
@@ -7443,9 +6618,6 @@
               <w:spacing w:before="21" w:line="256" w:lineRule="auto"/>
               <w:ind w:left="52" w:right="20"/>
             </w:pPr>
-            <w:r>
-              <w:t xml:space="preserve">Delete Patient </w:t>
-            </w:r>
           </w:p>
         </w:tc>
         <w:tc>
@@ -7464,9 +6636,6 @@
               <w:spacing w:before="21"/>
               <w:ind w:left="12" w:right="-15"/>
             </w:pPr>
-            <w:r>
-              <w:t>High</w:t>
-            </w:r>
           </w:p>
         </w:tc>
         <w:tc>
@@ -7482,89 +6651,9 @@
           <w:p>
             <w:pPr>
               <w:pStyle w:val="TableParagraph"/>
-              <w:numPr>
-                <w:ilvl w:val="0"/>
-                <w:numId w:val="43"/>
-              </w:numPr>
               <w:spacing w:before="26" w:line="256" w:lineRule="auto"/>
               <w:ind w:right="286"/>
             </w:pPr>
-            <w:r>
-              <w:t>User (Admin) logins to the system</w:t>
-            </w:r>
-          </w:p>
-          <w:p>
-            <w:pPr>
-              <w:pStyle w:val="TableParagraph"/>
-              <w:numPr>
-                <w:ilvl w:val="0"/>
-                <w:numId w:val="43"/>
-              </w:numPr>
-              <w:spacing w:before="26" w:line="256" w:lineRule="auto"/>
-              <w:ind w:right="286"/>
-            </w:pPr>
-            <w:r>
-              <w:t>On successful login, the system will navigate to Hospital Branch Dashboard Screen</w:t>
-            </w:r>
-          </w:p>
-          <w:p>
-            <w:pPr>
-              <w:pStyle w:val="TableParagraph"/>
-              <w:numPr>
-                <w:ilvl w:val="0"/>
-                <w:numId w:val="43"/>
-              </w:numPr>
-              <w:spacing w:before="26" w:line="256" w:lineRule="auto"/>
-              <w:ind w:right="286"/>
-            </w:pPr>
-            <w:r>
-              <w:t xml:space="preserve">Click on the Patient menu </w:t>
-            </w:r>
-            <w:r>
-              <w:lastRenderedPageBreak/>
-              <w:t>from Side Nav</w:t>
-            </w:r>
-          </w:p>
-          <w:p>
-            <w:pPr>
-              <w:pStyle w:val="TableParagraph"/>
-              <w:numPr>
-                <w:ilvl w:val="0"/>
-                <w:numId w:val="43"/>
-              </w:numPr>
-              <w:spacing w:before="26" w:line="256" w:lineRule="auto"/>
-              <w:ind w:right="286"/>
-            </w:pPr>
-            <w:r>
-              <w:t xml:space="preserve">The system will navigate to </w:t>
-            </w:r>
-            <w:r>
-              <w:t xml:space="preserve">the </w:t>
-            </w:r>
-            <w:r>
-              <w:t>List of Patient Screen</w:t>
-            </w:r>
-          </w:p>
-          <w:p>
-            <w:pPr>
-              <w:pStyle w:val="TableParagraph"/>
-              <w:numPr>
-                <w:ilvl w:val="0"/>
-                <w:numId w:val="43"/>
-              </w:numPr>
-              <w:spacing w:before="26" w:line="256" w:lineRule="auto"/>
-              <w:ind w:right="286"/>
-            </w:pPr>
-            <w:r>
-              <w:t>Click on Delete Patient Button from the grid</w:t>
-            </w:r>
-          </w:p>
-          <w:p>
-            <w:pPr>
-              <w:pStyle w:val="TableParagraph"/>
-              <w:spacing w:before="26" w:line="256" w:lineRule="auto"/>
-              <w:ind w:right="286"/>
-            </w:pPr>
           </w:p>
         </w:tc>
         <w:tc>
@@ -7583,20 +6672,6 @@
               <w:spacing w:before="21" w:line="259" w:lineRule="auto"/>
               <w:ind w:left="172" w:right="-14"/>
             </w:pPr>
-            <w:r>
-              <w:lastRenderedPageBreak/>
-              <w:t>The system will ask for delete record confirmation. On Yes, the record will be deleted from the grid.</w:t>
-            </w:r>
-          </w:p>
-          <w:p>
-            <w:pPr>
-              <w:pStyle w:val="TableParagraph"/>
-              <w:spacing w:before="21" w:line="259" w:lineRule="auto"/>
-              <w:ind w:left="172" w:right="-14"/>
-            </w:pPr>
-            <w:r>
-              <w:t>On No, the system remains in the same state</w:t>
-            </w:r>
           </w:p>
         </w:tc>
         <w:tc>
@@ -7615,13 +6690,6 @@
               <w:spacing w:before="21" w:line="256" w:lineRule="auto"/>
               <w:ind w:left="47" w:right="39" w:hanging="2"/>
             </w:pPr>
-            <w:r>
-              <w:t xml:space="preserve">On clicking the delete button system asked for confirmation and on clicking yes, records get deleted and the grid refreshes with updated data from </w:t>
-            </w:r>
-            <w:r>
-              <w:lastRenderedPageBreak/>
-              <w:t>the server</w:t>
-            </w:r>
           </w:p>
         </w:tc>
         <w:tc>
@@ -7640,10 +6708,6 @@
               <w:spacing w:before="21"/>
               <w:ind w:left="27" w:right="3"/>
             </w:pPr>
-            <w:r>
-              <w:lastRenderedPageBreak/>
-              <w:t>Success</w:t>
-            </w:r>
           </w:p>
         </w:tc>
         <w:tc>
@@ -7663,9 +6727,6 @@
               <w:spacing w:before="21" w:line="259" w:lineRule="auto"/>
               <w:ind w:left="13" w:right="-13"/>
             </w:pPr>
-            <w:r>
-              <w:t>Gopi</w:t>
-            </w:r>
           </w:p>
         </w:tc>
       </w:tr>
@@ -7692,12 +6753,6 @@
               <w:spacing w:before="21"/>
               <w:ind w:right="60"/>
             </w:pPr>
-            <w:r>
-              <w:t>2</w:t>
-            </w:r>
-            <w:r>
-              <w:t>5</w:t>
-            </w:r>
           </w:p>
         </w:tc>
         <w:tc>
@@ -7716,9 +6771,6 @@
               <w:spacing w:before="21" w:line="256" w:lineRule="auto"/>
               <w:ind w:left="52" w:right="20"/>
             </w:pPr>
-            <w:r>
-              <w:t>User will be notified of successfully saved Patient record</w:t>
-            </w:r>
           </w:p>
         </w:tc>
         <w:tc>
@@ -7773,9 +6825,6 @@
               <w:spacing w:before="21" w:line="259" w:lineRule="auto"/>
               <w:ind w:left="172" w:right="-14"/>
             </w:pPr>
-            <w:r>
-              <w:t>Alert Box/Toast will be shown to the user with a success message after creating or updating the Patient action</w:t>
-            </w:r>
           </w:p>
         </w:tc>
         <w:tc>
@@ -7794,9 +6843,6 @@
               <w:spacing w:before="21" w:line="256" w:lineRule="auto"/>
               <w:ind w:left="47" w:right="39" w:hanging="2"/>
             </w:pPr>
-            <w:r>
-              <w:t>Toast messages appear on the screen with appropriate success messages after creating and updating the action</w:t>
-            </w:r>
           </w:p>
         </w:tc>
         <w:tc>
@@ -7834,9 +6880,6 @@
               <w:spacing w:before="21" w:line="259" w:lineRule="auto"/>
               <w:ind w:left="13" w:right="-13"/>
             </w:pPr>
-            <w:r>
-              <w:t>Gopi</w:t>
-            </w:r>
           </w:p>
         </w:tc>
       </w:tr>
@@ -7863,12 +6906,6 @@
               <w:spacing w:before="21"/>
               <w:ind w:right="60"/>
             </w:pPr>
-            <w:r>
-              <w:t>2</w:t>
-            </w:r>
-            <w:r>
-              <w:t>6</w:t>
-            </w:r>
           </w:p>
         </w:tc>
         <w:tc>
@@ -7887,9 +6924,6 @@
               <w:spacing w:before="21" w:line="256" w:lineRule="auto"/>
               <w:ind w:left="52" w:right="20"/>
             </w:pPr>
-            <w:r>
-              <w:t>The user will be notified of the successful deletion of the Patient Record</w:t>
-            </w:r>
           </w:p>
         </w:tc>
         <w:tc>
@@ -7944,9 +6978,6 @@
               <w:spacing w:before="21" w:line="259" w:lineRule="auto"/>
               <w:ind w:left="172" w:right="-14"/>
             </w:pPr>
-            <w:r>
-              <w:t>Alert Box/Toast will be shown to the user with the success message.</w:t>
-            </w:r>
           </w:p>
         </w:tc>
         <w:tc>
@@ -7965,9 +6996,6 @@
               <w:spacing w:before="21" w:line="256" w:lineRule="auto"/>
               <w:ind w:left="47" w:right="39" w:hanging="2"/>
             </w:pPr>
-            <w:r>
-              <w:t>Toast messages appear on the screen with an appropriate success message after the delete action</w:t>
-            </w:r>
           </w:p>
         </w:tc>
         <w:tc>
@@ -7999,72 +7027,6 @@
               <w:right w:val="single" w:sz="6" w:space="0" w:color="000000"/>
             </w:tcBorders>
           </w:tcPr>
-          <w:p>
-            <w:pPr>
-              <w:pStyle w:val="TableParagraph"/>
-              <w:spacing w:before="21" w:line="259" w:lineRule="auto"/>
-              <w:ind w:left="13" w:right="-13"/>
-            </w:pPr>
-            <w:r>
-              <w:t>Gopi</w:t>
-            </w:r>
-          </w:p>
-          <w:p>
-            <w:pPr>
-              <w:pStyle w:val="TableParagraph"/>
-              <w:spacing w:before="21" w:line="259" w:lineRule="auto"/>
-              <w:ind w:left="13" w:right="-13"/>
-            </w:pPr>
-          </w:p>
-          <w:p>
-            <w:pPr>
-              <w:pStyle w:val="TableParagraph"/>
-              <w:spacing w:before="21" w:line="259" w:lineRule="auto"/>
-              <w:ind w:left="13" w:right="-13"/>
-            </w:pPr>
-          </w:p>
-          <w:p>
-            <w:pPr>
-              <w:pStyle w:val="TableParagraph"/>
-              <w:spacing w:before="21" w:line="259" w:lineRule="auto"/>
-              <w:ind w:left="13" w:right="-13"/>
-            </w:pPr>
-          </w:p>
-          <w:p>
-            <w:pPr>
-              <w:pStyle w:val="TableParagraph"/>
-              <w:spacing w:before="21" w:line="259" w:lineRule="auto"/>
-              <w:ind w:left="13" w:right="-13"/>
-            </w:pPr>
-          </w:p>
-          <w:p>
-            <w:pPr>
-              <w:pStyle w:val="TableParagraph"/>
-              <w:spacing w:before="21" w:line="259" w:lineRule="auto"/>
-              <w:ind w:left="13" w:right="-13"/>
-            </w:pPr>
-          </w:p>
-          <w:p>
-            <w:pPr>
-              <w:pStyle w:val="TableParagraph"/>
-              <w:spacing w:before="21" w:line="259" w:lineRule="auto"/>
-              <w:ind w:left="13" w:right="-13"/>
-            </w:pPr>
-          </w:p>
-          <w:p>
-            <w:pPr>
-              <w:pStyle w:val="TableParagraph"/>
-              <w:spacing w:before="21" w:line="259" w:lineRule="auto"/>
-              <w:ind w:left="13" w:right="-13"/>
-            </w:pPr>
-          </w:p>
-          <w:p>
-            <w:pPr>
-              <w:pStyle w:val="TableParagraph"/>
-              <w:spacing w:before="21" w:line="259" w:lineRule="auto"/>
-              <w:ind w:left="13" w:right="-13"/>
-            </w:pPr>
-          </w:p>
           <w:p>
             <w:pPr>
               <w:pStyle w:val="TableParagraph"/>
@@ -8097,12 +7059,6 @@
               <w:spacing w:before="21"/>
               <w:ind w:right="60"/>
             </w:pPr>
-            <w:r>
-              <w:t>2</w:t>
-            </w:r>
-            <w:r>
-              <w:t>7</w:t>
-            </w:r>
           </w:p>
         </w:tc>
         <w:tc>
@@ -8121,9 +7077,6 @@
               <w:spacing w:before="21" w:line="256" w:lineRule="auto"/>
               <w:ind w:left="52" w:right="20"/>
             </w:pPr>
-            <w:r>
-              <w:t xml:space="preserve">List of Room Type </w:t>
-            </w:r>
           </w:p>
         </w:tc>
         <w:tc>
@@ -8142,9 +7095,6 @@
               <w:spacing w:before="21"/>
               <w:ind w:left="12" w:right="-15"/>
             </w:pPr>
-            <w:r>
-              <w:t>High</w:t>
-            </w:r>
           </w:p>
         </w:tc>
         <w:tc>
@@ -8160,75 +7110,9 @@
           <w:p>
             <w:pPr>
               <w:pStyle w:val="TableParagraph"/>
-              <w:numPr>
-                <w:ilvl w:val="0"/>
-                <w:numId w:val="40"/>
-              </w:numPr>
               <w:spacing w:before="26" w:line="256" w:lineRule="auto"/>
               <w:ind w:right="286"/>
             </w:pPr>
-            <w:r>
-              <w:t>User (Admin) logins to the system</w:t>
-            </w:r>
-          </w:p>
-          <w:p>
-            <w:pPr>
-              <w:pStyle w:val="TableParagraph"/>
-              <w:numPr>
-                <w:ilvl w:val="0"/>
-                <w:numId w:val="40"/>
-              </w:numPr>
-              <w:spacing w:before="26" w:line="256" w:lineRule="auto"/>
-              <w:ind w:right="286"/>
-            </w:pPr>
-            <w:r>
-              <w:t>On successful login, the system will navigate to Admin Dashboard Screen</w:t>
-            </w:r>
-          </w:p>
-          <w:p>
-            <w:pPr>
-              <w:pStyle w:val="TableParagraph"/>
-              <w:numPr>
-                <w:ilvl w:val="0"/>
-                <w:numId w:val="40"/>
-              </w:numPr>
-              <w:spacing w:before="26" w:line="256" w:lineRule="auto"/>
-              <w:ind w:right="286"/>
-            </w:pPr>
-            <w:r>
-              <w:t xml:space="preserve">Click on the Room Type in </w:t>
-            </w:r>
-            <w:r>
-              <w:t xml:space="preserve">the </w:t>
-            </w:r>
-            <w:r>
-              <w:t>menu from Side Nav</w:t>
-            </w:r>
-          </w:p>
-          <w:p>
-            <w:pPr>
-              <w:pStyle w:val="TableParagraph"/>
-              <w:numPr>
-                <w:ilvl w:val="0"/>
-                <w:numId w:val="40"/>
-              </w:numPr>
-              <w:spacing w:before="26" w:line="256" w:lineRule="auto"/>
-              <w:ind w:right="286"/>
-            </w:pPr>
-            <w:r>
-              <w:t xml:space="preserve">The system </w:t>
-            </w:r>
-            <w:r>
-              <w:lastRenderedPageBreak/>
-              <w:t>will navigate to List of Room Type Screen</w:t>
-            </w:r>
-          </w:p>
-          <w:p>
-            <w:pPr>
-              <w:pStyle w:val="TableParagraph"/>
-              <w:spacing w:before="26" w:line="256" w:lineRule="auto"/>
-              <w:ind w:right="286"/>
-            </w:pPr>
           </w:p>
         </w:tc>
         <w:tc>
@@ -8247,10 +7131,6 @@
               <w:spacing w:before="21" w:line="259" w:lineRule="auto"/>
               <w:ind w:left="172" w:right="-14"/>
             </w:pPr>
-            <w:r>
-              <w:lastRenderedPageBreak/>
-              <w:t>Previously added records will be shown in the grid</w:t>
-            </w:r>
           </w:p>
         </w:tc>
         <w:tc>
@@ -8269,9 +7149,6 @@
               <w:spacing w:before="21" w:line="256" w:lineRule="auto"/>
               <w:ind w:left="47" w:right="39" w:hanging="2"/>
             </w:pPr>
-            <w:r>
-              <w:t>The system is showed Room Type records in a grid on the List of Room Types Screen</w:t>
-            </w:r>
           </w:p>
         </w:tc>
         <w:tc>
@@ -8290,9 +7167,6 @@
               <w:spacing w:before="21"/>
               <w:ind w:left="27" w:right="3"/>
             </w:pPr>
-            <w:r>
-              <w:t>Success</w:t>
-            </w:r>
           </w:p>
         </w:tc>
         <w:tc>
@@ -8312,9 +7186,6 @@
               <w:spacing w:before="21" w:line="259" w:lineRule="auto"/>
               <w:ind w:left="13" w:right="-13"/>
             </w:pPr>
-            <w:r>
-              <w:t>Gopi</w:t>
-            </w:r>
           </w:p>
         </w:tc>
       </w:tr>
@@ -8341,12 +7212,6 @@
               <w:spacing w:before="21"/>
               <w:ind w:right="60"/>
             </w:pPr>
-            <w:r>
-              <w:t>2</w:t>
-            </w:r>
-            <w:r>
-              <w:t>8</w:t>
-            </w:r>
           </w:p>
         </w:tc>
         <w:tc>
@@ -8365,9 +7230,6 @@
               <w:spacing w:before="21" w:line="256" w:lineRule="auto"/>
               <w:ind w:left="52" w:right="20"/>
             </w:pPr>
-            <w:r>
-              <w:t xml:space="preserve">List of Specializations </w:t>
-            </w:r>
           </w:p>
         </w:tc>
         <w:tc>
@@ -8386,9 +7248,6 @@
               <w:spacing w:before="21"/>
               <w:ind w:left="12" w:right="-15"/>
             </w:pPr>
-            <w:r>
-              <w:t>High</w:t>
-            </w:r>
           </w:p>
         </w:tc>
         <w:tc>
@@ -8404,77 +7263,9 @@
           <w:p>
             <w:pPr>
               <w:pStyle w:val="TableParagraph"/>
-              <w:numPr>
-                <w:ilvl w:val="0"/>
-                <w:numId w:val="40"/>
-              </w:numPr>
               <w:spacing w:before="26" w:line="256" w:lineRule="auto"/>
               <w:ind w:right="286"/>
             </w:pPr>
-            <w:r>
-              <w:t>User (Admin) logins to the system</w:t>
-            </w:r>
-          </w:p>
-          <w:p>
-            <w:pPr>
-              <w:pStyle w:val="TableParagraph"/>
-              <w:numPr>
-                <w:ilvl w:val="0"/>
-                <w:numId w:val="40"/>
-              </w:numPr>
-              <w:spacing w:before="26" w:line="256" w:lineRule="auto"/>
-              <w:ind w:right="286"/>
-            </w:pPr>
-            <w:r>
-              <w:t>On successful login, the system will navigate to Admin Dashboard Screen</w:t>
-            </w:r>
-          </w:p>
-          <w:p>
-            <w:pPr>
-              <w:pStyle w:val="TableParagraph"/>
-              <w:numPr>
-                <w:ilvl w:val="0"/>
-                <w:numId w:val="40"/>
-              </w:numPr>
-              <w:spacing w:before="26" w:line="256" w:lineRule="auto"/>
-              <w:ind w:right="286"/>
-            </w:pPr>
-            <w:r>
-              <w:t xml:space="preserve">Click on the Specializations in </w:t>
-            </w:r>
-            <w:r>
-              <w:t xml:space="preserve">the </w:t>
-            </w:r>
-            <w:r>
-              <w:t>menu from Side Nav</w:t>
-            </w:r>
-          </w:p>
-          <w:p>
-            <w:pPr>
-              <w:pStyle w:val="TableParagraph"/>
-              <w:numPr>
-                <w:ilvl w:val="0"/>
-                <w:numId w:val="40"/>
-              </w:numPr>
-              <w:spacing w:before="26" w:line="256" w:lineRule="auto"/>
-              <w:ind w:right="286"/>
-            </w:pPr>
-            <w:r>
-              <w:t xml:space="preserve">The system will navigate to </w:t>
-            </w:r>
-            <w:r>
-              <w:t xml:space="preserve">the </w:t>
-            </w:r>
-            <w:r>
-              <w:t>List of Specializations Screen</w:t>
-            </w:r>
-          </w:p>
-          <w:p>
-            <w:pPr>
-              <w:pStyle w:val="TableParagraph"/>
-              <w:spacing w:before="26" w:line="256" w:lineRule="auto"/>
-              <w:ind w:right="286"/>
-            </w:pPr>
           </w:p>
         </w:tc>
         <w:tc>
@@ -8493,9 +7284,6 @@
               <w:spacing w:before="21" w:line="259" w:lineRule="auto"/>
               <w:ind w:left="84" w:right="-14"/>
             </w:pPr>
-            <w:r>
-              <w:t>Previously added records will be shown in the grid</w:t>
-            </w:r>
           </w:p>
         </w:tc>
         <w:tc>
@@ -8514,9 +7302,6 @@
               <w:spacing w:before="21" w:line="256" w:lineRule="auto"/>
               <w:ind w:left="47" w:right="39" w:hanging="2"/>
             </w:pPr>
-            <w:r>
-              <w:t>The system is showed Doctor’s specializations records in a grid on the List of Specializations Screen</w:t>
-            </w:r>
           </w:p>
         </w:tc>
         <w:tc>
@@ -8535,9 +7320,6 @@
               <w:spacing w:before="21"/>
               <w:ind w:left="27" w:right="3"/>
             </w:pPr>
-            <w:r>
-              <w:t>Success</w:t>
-            </w:r>
           </w:p>
         </w:tc>
         <w:tc>
@@ -8557,9 +7339,6 @@
               <w:spacing w:before="21" w:line="259" w:lineRule="auto"/>
               <w:ind w:left="13" w:right="-13"/>
             </w:pPr>
-            <w:r>
-              <w:t>Gopi</w:t>
-            </w:r>
           </w:p>
         </w:tc>
       </w:tr>
@@ -8727,6 +7506,26 @@
           <w:bCs/>
           <w:sz w:val="28"/>
           <w:szCs w:val="28"/>
+        </w:rPr>
+      </w:pPr>
+    </w:p>
+    <w:p>
+      <w:pPr>
+        <w:rPr>
+          <w:rFonts w:ascii="Times New Roman" w:hAnsi="Times New Roman" w:cs="Times New Roman"/>
+          <w:sz w:val="25"/>
+          <w:szCs w:val="25"/>
+          <w:u w:val="single"/>
+        </w:rPr>
+      </w:pPr>
+    </w:p>
+    <w:p>
+      <w:pPr>
+        <w:rPr>
+          <w:rFonts w:ascii="Times New Roman" w:hAnsi="Times New Roman" w:cs="Times New Roman"/>
+          <w:sz w:val="25"/>
+          <w:szCs w:val="25"/>
+          <w:u w:val="single"/>
         </w:rPr>
       </w:pPr>
     </w:p>
@@ -10410,6 +9209,7 @@
                 <w:sz w:val="24"/>
                 <w:szCs w:val="24"/>
               </w:rPr>
+              <w:lastRenderedPageBreak/>
               <w:t>SRIKANTH GOPI</w:t>
             </w:r>
           </w:p>
@@ -10636,7 +9436,6 @@
                 <w:sz w:val="24"/>
                 <w:szCs w:val="24"/>
               </w:rPr>
-              <w:lastRenderedPageBreak/>
               <w:t>MEGHANA JUNNUTULA</w:t>
             </w:r>
           </w:p>

</xml_diff>